<commit_message>
update experiment 2 results
</commit_message>
<xml_diff>
--- a/Common_Image_Part_A/output/ניסויים.docx
+++ b/Common_Image_Part_A/output/ניסויים.docx
@@ -596,8 +596,6 @@
         </w:rPr>
         <w:tab/>
       </w:r>
-      <w:bookmarkStart w:id="0" w:name="_GoBack"/>
-      <w:bookmarkEnd w:id="0"/>
       <w:r>
         <w:rPr>
           <w:rtl/>
@@ -758,6 +756,214 @@
           <w:rFonts w:hint="cs"/>
           <w:rtl/>
         </w:rPr>
+        <w:t>גדול קטן 0.</w:t>
+      </w:r>
+      <w:r>
+        <w:rPr>
+          <w:rFonts w:hint="cs"/>
+          <w:rtl/>
+        </w:rPr>
+        <w:t>25</w:t>
+      </w:r>
+      <w:r>
+        <w:rPr>
+          <w:rFonts w:hint="cs"/>
+          <w:rtl/>
+        </w:rPr>
+        <w:t xml:space="preserve"> </w:t>
+      </w:r>
+      <w:r>
+        <w:rPr>
+          <w:rtl/>
+        </w:rPr>
+        <w:tab/>
+      </w:r>
+      <w:r>
+        <w:rPr>
+          <w:rtl/>
+        </w:rPr>
+        <w:tab/>
+      </w:r>
+      <w:r>
+        <w:rPr>
+          <w:rtl/>
+        </w:rPr>
+        <w:tab/>
+      </w:r>
+      <w:r>
+        <w:rPr>
+          <w:rtl/>
+        </w:rPr>
+        <w:tab/>
+      </w:r>
+      <w:r>
+        <w:rPr>
+          <w:rtl/>
+        </w:rPr>
+        <w:tab/>
+      </w:r>
+      <w:r>
+        <w:rPr>
+          <w:rtl/>
+        </w:rPr>
+        <w:tab/>
+      </w:r>
+      <w:r>
+        <w:rPr>
+          <w:rtl/>
+        </w:rPr>
+        <w:tab/>
+      </w:r>
+      <w:r>
+        <w:rPr>
+          <w:rFonts w:hint="cs"/>
+          <w:rtl/>
+        </w:rPr>
+        <w:t>קטן גדול 0.</w:t>
+      </w:r>
+      <w:r>
+        <w:rPr>
+          <w:rFonts w:hint="cs"/>
+          <w:rtl/>
+        </w:rPr>
+        <w:t>25</w:t>
+      </w:r>
+    </w:p>
+    <w:p>
+      <w:pPr>
+        <w:rPr>
+          <w:rtl/>
+        </w:rPr>
+      </w:pPr>
+      <w:r>
+        <w:rPr>
+          <w:noProof/>
+        </w:rPr>
+        <w:drawing>
+          <wp:inline distT="0" distB="0" distL="0" distR="0">
+            <wp:extent cx="2573222" cy="1447399"/>
+            <wp:effectExtent l="0" t="0" r="0" b="635"/>
+            <wp:docPr id="36" name="תמונה 36"/>
+            <wp:cNvGraphicFramePr>
+              <a:graphicFrameLocks xmlns:a="http://schemas.openxmlformats.org/drawingml/2006/main" noChangeAspect="1"/>
+            </wp:cNvGraphicFramePr>
+            <a:graphic xmlns:a="http://schemas.openxmlformats.org/drawingml/2006/main">
+              <a:graphicData uri="http://schemas.openxmlformats.org/drawingml/2006/picture">
+                <pic:pic xmlns:pic="http://schemas.openxmlformats.org/drawingml/2006/picture">
+                  <pic:nvPicPr>
+                    <pic:cNvPr id="0" name="Picture 32"/>
+                    <pic:cNvPicPr>
+                      <a:picLocks noChangeAspect="1" noChangeArrowheads="1"/>
+                    </pic:cNvPicPr>
+                  </pic:nvPicPr>
+                  <pic:blipFill>
+                    <a:blip r:embed="rId13" cstate="print">
+                      <a:extLst>
+                        <a:ext uri="{28A0092B-C50C-407E-A947-70E740481C1C}">
+                          <a14:useLocalDpi xmlns:a14="http://schemas.microsoft.com/office/drawing/2010/main" val="0"/>
+                        </a:ext>
+                      </a:extLst>
+                    </a:blip>
+                    <a:srcRect/>
+                    <a:stretch>
+                      <a:fillRect/>
+                    </a:stretch>
+                  </pic:blipFill>
+                  <pic:spPr bwMode="auto">
+                    <a:xfrm>
+                      <a:off x="0" y="0"/>
+                      <a:ext cx="2577456" cy="1449780"/>
+                    </a:xfrm>
+                    <a:prstGeom prst="rect">
+                      <a:avLst/>
+                    </a:prstGeom>
+                    <a:noFill/>
+                    <a:ln>
+                      <a:noFill/>
+                    </a:ln>
+                  </pic:spPr>
+                </pic:pic>
+              </a:graphicData>
+            </a:graphic>
+          </wp:inline>
+        </w:drawing>
+      </w:r>
+      <w:r>
+        <w:t xml:space="preserve"> </w:t>
+      </w:r>
+      <w:r>
+        <w:rPr>
+          <w:noProof/>
+        </w:rPr>
+        <w:drawing>
+          <wp:inline distT="0" distB="0" distL="0" distR="0">
+            <wp:extent cx="2642622" cy="1486435"/>
+            <wp:effectExtent l="0" t="0" r="5715" b="0"/>
+            <wp:docPr id="37" name="תמונה 37"/>
+            <wp:cNvGraphicFramePr>
+              <a:graphicFrameLocks xmlns:a="http://schemas.openxmlformats.org/drawingml/2006/main" noChangeAspect="1"/>
+            </wp:cNvGraphicFramePr>
+            <a:graphic xmlns:a="http://schemas.openxmlformats.org/drawingml/2006/main">
+              <a:graphicData uri="http://schemas.openxmlformats.org/drawingml/2006/picture">
+                <pic:pic xmlns:pic="http://schemas.openxmlformats.org/drawingml/2006/picture">
+                  <pic:nvPicPr>
+                    <pic:cNvPr id="0" name="Picture 34"/>
+                    <pic:cNvPicPr>
+                      <a:picLocks noChangeAspect="1" noChangeArrowheads="1"/>
+                    </pic:cNvPicPr>
+                  </pic:nvPicPr>
+                  <pic:blipFill>
+                    <a:blip r:embed="rId14" cstate="print">
+                      <a:extLst>
+                        <a:ext uri="{28A0092B-C50C-407E-A947-70E740481C1C}">
+                          <a14:useLocalDpi xmlns:a14="http://schemas.microsoft.com/office/drawing/2010/main" val="0"/>
+                        </a:ext>
+                      </a:extLst>
+                    </a:blip>
+                    <a:srcRect/>
+                    <a:stretch>
+                      <a:fillRect/>
+                    </a:stretch>
+                  </pic:blipFill>
+                  <pic:spPr bwMode="auto">
+                    <a:xfrm>
+                      <a:off x="0" y="0"/>
+                      <a:ext cx="2651363" cy="1491352"/>
+                    </a:xfrm>
+                    <a:prstGeom prst="rect">
+                      <a:avLst/>
+                    </a:prstGeom>
+                    <a:noFill/>
+                    <a:ln>
+                      <a:noFill/>
+                    </a:ln>
+                  </pic:spPr>
+                </pic:pic>
+              </a:graphicData>
+            </a:graphic>
+          </wp:inline>
+        </w:drawing>
+      </w:r>
+    </w:p>
+    <w:p>
+      <w:pPr>
+        <w:rPr>
+          <w:rtl/>
+        </w:rPr>
+      </w:pPr>
+    </w:p>
+    <w:p>
+      <w:pPr>
+        <w:rPr>
+          <w:rtl/>
+        </w:rPr>
+      </w:pPr>
+      <w:r>
+        <w:rPr>
+          <w:rFonts w:hint="cs"/>
+          <w:rtl/>
+        </w:rPr>
+        <w:lastRenderedPageBreak/>
         <w:t xml:space="preserve">גדול קטן 0.3 </w:t>
       </w:r>
       <w:r>
@@ -831,7 +1037,7 @@
                     </pic:cNvPicPr>
                   </pic:nvPicPr>
                   <pic:blipFill>
-                    <a:blip r:embed="rId13" cstate="print">
+                    <a:blip r:embed="rId15" cstate="print">
                       <a:extLst>
                         <a:ext uri="{28A0092B-C50C-407E-A947-70E740481C1C}">
                           <a14:useLocalDpi xmlns:a14="http://schemas.microsoft.com/office/drawing/2010/main" val="0"/>
@@ -890,7 +1096,7 @@
                     </pic:cNvPicPr>
                   </pic:nvPicPr>
                   <pic:blipFill>
-                    <a:blip r:embed="rId14" cstate="print">
+                    <a:blip r:embed="rId16" cstate="print">
                       <a:extLst>
                         <a:ext uri="{28A0092B-C50C-407E-A947-70E740481C1C}">
                           <a14:useLocalDpi xmlns:a14="http://schemas.microsoft.com/office/drawing/2010/main" val="0"/>
@@ -947,7 +1153,6 @@
           <w:rFonts w:hint="cs"/>
           <w:rtl/>
         </w:rPr>
-        <w:lastRenderedPageBreak/>
         <w:t xml:space="preserve">גדול קטן 0.35 </w:t>
       </w:r>
       <w:r>
@@ -1023,7 +1228,7 @@
                     </pic:cNvPicPr>
                   </pic:nvPicPr>
                   <pic:blipFill>
-                    <a:blip r:embed="rId15" cstate="print">
+                    <a:blip r:embed="rId17" cstate="print">
                       <a:extLst>
                         <a:ext uri="{28A0092B-C50C-407E-A947-70E740481C1C}">
                           <a14:useLocalDpi xmlns:a14="http://schemas.microsoft.com/office/drawing/2010/main" val="0"/>
@@ -1079,7 +1284,7 @@
                     </pic:cNvPicPr>
                   </pic:nvPicPr>
                   <pic:blipFill>
-                    <a:blip r:embed="rId16" cstate="print">
+                    <a:blip r:embed="rId18" cstate="print">
                       <a:extLst>
                         <a:ext uri="{28A0092B-C50C-407E-A947-70E740481C1C}">
                           <a14:useLocalDpi xmlns:a14="http://schemas.microsoft.com/office/drawing/2010/main" val="0"/>
@@ -1202,7 +1407,7 @@
                     </pic:cNvPicPr>
                   </pic:nvPicPr>
                   <pic:blipFill>
-                    <a:blip r:embed="rId17" cstate="print">
+                    <a:blip r:embed="rId19" cstate="print">
                       <a:extLst>
                         <a:ext uri="{28A0092B-C50C-407E-A947-70E740481C1C}">
                           <a14:useLocalDpi xmlns:a14="http://schemas.microsoft.com/office/drawing/2010/main" val="0"/>
@@ -1258,7 +1463,7 @@
                     </pic:cNvPicPr>
                   </pic:nvPicPr>
                   <pic:blipFill>
-                    <a:blip r:embed="rId18" cstate="print">
+                    <a:blip r:embed="rId20" cstate="print">
                       <a:extLst>
                         <a:ext uri="{28A0092B-C50C-407E-A947-70E740481C1C}">
                           <a14:useLocalDpi xmlns:a14="http://schemas.microsoft.com/office/drawing/2010/main" val="0"/>
@@ -1381,7 +1586,7 @@
                     </pic:cNvPicPr>
                   </pic:nvPicPr>
                   <pic:blipFill>
-                    <a:blip r:embed="rId19" cstate="print">
+                    <a:blip r:embed="rId21" cstate="print">
                       <a:extLst>
                         <a:ext uri="{28A0092B-C50C-407E-A947-70E740481C1C}">
                           <a14:useLocalDpi xmlns:a14="http://schemas.microsoft.com/office/drawing/2010/main" val="0"/>
@@ -1437,7 +1642,7 @@
                     </pic:cNvPicPr>
                   </pic:nvPicPr>
                   <pic:blipFill>
-                    <a:blip r:embed="rId20" cstate="print">
+                    <a:blip r:embed="rId22" cstate="print">
                       <a:extLst>
                         <a:ext uri="{28A0092B-C50C-407E-A947-70E740481C1C}">
                           <a14:useLocalDpi xmlns:a14="http://schemas.microsoft.com/office/drawing/2010/main" val="0"/>
@@ -1534,7 +1739,7 @@
                     </pic:cNvPicPr>
                   </pic:nvPicPr>
                   <pic:blipFill>
-                    <a:blip r:embed="rId21" cstate="print">
+                    <a:blip r:embed="rId23" cstate="print">
                       <a:extLst>
                         <a:ext uri="{28A0092B-C50C-407E-A947-70E740481C1C}">
                           <a14:useLocalDpi xmlns:a14="http://schemas.microsoft.com/office/drawing/2010/main" val="0"/>
@@ -1655,7 +1860,7 @@
                     </pic:cNvPicPr>
                   </pic:nvPicPr>
                   <pic:blipFill>
-                    <a:blip r:embed="rId22" cstate="print">
+                    <a:blip r:embed="rId24" cstate="print">
                       <a:extLst>
                         <a:ext uri="{28A0092B-C50C-407E-A947-70E740481C1C}">
                           <a14:useLocalDpi xmlns:a14="http://schemas.microsoft.com/office/drawing/2010/main" val="0"/>
@@ -1708,7 +1913,7 @@
                     </pic:cNvPicPr>
                   </pic:nvPicPr>
                   <pic:blipFill>
-                    <a:blip r:embed="rId23" cstate="print">
+                    <a:blip r:embed="rId25" cstate="print">
                       <a:extLst>
                         <a:ext uri="{28A0092B-C50C-407E-A947-70E740481C1C}">
                           <a14:useLocalDpi xmlns:a14="http://schemas.microsoft.com/office/drawing/2010/main" val="0"/>
@@ -1761,7 +1966,7 @@
                     </pic:cNvPicPr>
                   </pic:nvPicPr>
                   <pic:blipFill>
-                    <a:blip r:embed="rId24" cstate="print">
+                    <a:blip r:embed="rId26" cstate="print">
                       <a:extLst>
                         <a:ext uri="{28A0092B-C50C-407E-A947-70E740481C1C}">
                           <a14:useLocalDpi xmlns:a14="http://schemas.microsoft.com/office/drawing/2010/main" val="0"/>
@@ -1814,7 +2019,7 @@
                     </pic:cNvPicPr>
                   </pic:nvPicPr>
                   <pic:blipFill>
-                    <a:blip r:embed="rId25" cstate="print">
+                    <a:blip r:embed="rId27" cstate="print">
                       <a:extLst>
                         <a:ext uri="{28A0092B-C50C-407E-A947-70E740481C1C}">
                           <a14:useLocalDpi xmlns:a14="http://schemas.microsoft.com/office/drawing/2010/main" val="0"/>
@@ -1962,7 +2167,7 @@
                     </pic:cNvPicPr>
                   </pic:nvPicPr>
                   <pic:blipFill>
-                    <a:blip r:embed="rId26" cstate="print">
+                    <a:blip r:embed="rId28" cstate="print">
                       <a:extLst>
                         <a:ext uri="{28A0092B-C50C-407E-A947-70E740481C1C}">
                           <a14:useLocalDpi xmlns:a14="http://schemas.microsoft.com/office/drawing/2010/main" val="0"/>
@@ -2018,7 +2223,7 @@
                     </pic:cNvPicPr>
                   </pic:nvPicPr>
                   <pic:blipFill>
-                    <a:blip r:embed="rId27" cstate="print">
+                    <a:blip r:embed="rId29" cstate="print">
                       <a:extLst>
                         <a:ext uri="{28A0092B-C50C-407E-A947-70E740481C1C}">
                           <a14:useLocalDpi xmlns:a14="http://schemas.microsoft.com/office/drawing/2010/main" val="0"/>
@@ -2141,7 +2346,7 @@
                     </pic:cNvPicPr>
                   </pic:nvPicPr>
                   <pic:blipFill>
-                    <a:blip r:embed="rId28" cstate="print">
+                    <a:blip r:embed="rId30" cstate="print">
                       <a:extLst>
                         <a:ext uri="{28A0092B-C50C-407E-A947-70E740481C1C}">
                           <a14:useLocalDpi xmlns:a14="http://schemas.microsoft.com/office/drawing/2010/main" val="0"/>
@@ -2194,7 +2399,7 @@
                     </pic:cNvPicPr>
                   </pic:nvPicPr>
                   <pic:blipFill>
-                    <a:blip r:embed="rId29" cstate="print">
+                    <a:blip r:embed="rId31" cstate="print">
                       <a:extLst>
                         <a:ext uri="{28A0092B-C50C-407E-A947-70E740481C1C}">
                           <a14:useLocalDpi xmlns:a14="http://schemas.microsoft.com/office/drawing/2010/main" val="0"/>
@@ -2229,7 +2434,209 @@
     <w:p>
       <w:pPr>
         <w:rPr>
+          <w:rtl/>
+        </w:rPr>
+      </w:pPr>
+      <w:r>
+        <w:rPr>
+          <w:rFonts w:hint="cs"/>
+          <w:rtl/>
+        </w:rPr>
+        <w:t>גדול קטן 0.</w:t>
+      </w:r>
+      <w:r>
+        <w:rPr>
+          <w:rFonts w:hint="cs"/>
+          <w:rtl/>
+        </w:rPr>
+        <w:t>25</w:t>
+      </w:r>
+      <w:r>
+        <w:rPr>
+          <w:rFonts w:hint="cs"/>
+          <w:rtl/>
+        </w:rPr>
+        <w:t xml:space="preserve"> </w:t>
+      </w:r>
+      <w:r>
+        <w:rPr>
+          <w:rtl/>
+        </w:rPr>
+        <w:tab/>
+      </w:r>
+      <w:r>
+        <w:rPr>
+          <w:rtl/>
+        </w:rPr>
+        <w:tab/>
+      </w:r>
+      <w:r>
+        <w:rPr>
+          <w:rtl/>
+        </w:rPr>
+        <w:tab/>
+      </w:r>
+      <w:r>
+        <w:rPr>
+          <w:rtl/>
+        </w:rPr>
+        <w:tab/>
+      </w:r>
+      <w:r>
+        <w:rPr>
+          <w:rtl/>
+        </w:rPr>
+        <w:tab/>
+      </w:r>
+      <w:r>
+        <w:rPr>
+          <w:rtl/>
+        </w:rPr>
+        <w:tab/>
+      </w:r>
+      <w:r>
+        <w:rPr>
+          <w:rtl/>
+        </w:rPr>
+        <w:tab/>
+      </w:r>
+      <w:r>
+        <w:rPr>
+          <w:rFonts w:hint="cs"/>
+          <w:rtl/>
+        </w:rPr>
+        <w:t>קטן גדול 0.</w:t>
+      </w:r>
+      <w:r>
+        <w:rPr>
+          <w:rFonts w:hint="cs"/>
+          <w:rtl/>
+        </w:rPr>
+        <w:t>25</w:t>
+      </w:r>
+    </w:p>
+    <w:p>
+      <w:pPr>
+        <w:rPr>
+          <w:rFonts w:hint="cs"/>
+          <w:rtl/>
+        </w:rPr>
+      </w:pPr>
+      <w:r>
+        <w:rPr>
           <w:noProof/>
+        </w:rPr>
+        <w:drawing>
+          <wp:inline distT="0" distB="0" distL="0" distR="0">
+            <wp:extent cx="2534720" cy="1425742"/>
+            <wp:effectExtent l="0" t="0" r="0" b="3175"/>
+            <wp:docPr id="38" name="תמונה 38"/>
+            <wp:cNvGraphicFramePr>
+              <a:graphicFrameLocks xmlns:a="http://schemas.openxmlformats.org/drawingml/2006/main" noChangeAspect="1"/>
+            </wp:cNvGraphicFramePr>
+            <a:graphic xmlns:a="http://schemas.openxmlformats.org/drawingml/2006/main">
+              <a:graphicData uri="http://schemas.openxmlformats.org/drawingml/2006/picture">
+                <pic:pic xmlns:pic="http://schemas.openxmlformats.org/drawingml/2006/picture">
+                  <pic:nvPicPr>
+                    <pic:cNvPr id="0" name="Picture 36"/>
+                    <pic:cNvPicPr>
+                      <a:picLocks noChangeAspect="1" noChangeArrowheads="1"/>
+                    </pic:cNvPicPr>
+                  </pic:nvPicPr>
+                  <pic:blipFill>
+                    <a:blip r:embed="rId32" cstate="print">
+                      <a:extLst>
+                        <a:ext uri="{28A0092B-C50C-407E-A947-70E740481C1C}">
+                          <a14:useLocalDpi xmlns:a14="http://schemas.microsoft.com/office/drawing/2010/main" val="0"/>
+                        </a:ext>
+                      </a:extLst>
+                    </a:blip>
+                    <a:srcRect/>
+                    <a:stretch>
+                      <a:fillRect/>
+                    </a:stretch>
+                  </pic:blipFill>
+                  <pic:spPr bwMode="auto">
+                    <a:xfrm>
+                      <a:off x="0" y="0"/>
+                      <a:ext cx="2549187" cy="1433880"/>
+                    </a:xfrm>
+                    <a:prstGeom prst="rect">
+                      <a:avLst/>
+                    </a:prstGeom>
+                    <a:noFill/>
+                    <a:ln>
+                      <a:noFill/>
+                    </a:ln>
+                  </pic:spPr>
+                </pic:pic>
+              </a:graphicData>
+            </a:graphic>
+          </wp:inline>
+        </w:drawing>
+      </w:r>
+      <w:r>
+        <w:t xml:space="preserve"> </w:t>
+      </w:r>
+      <w:bookmarkStart w:id="0" w:name="_GoBack"/>
+      <w:r>
+        <w:rPr>
+          <w:noProof/>
+        </w:rPr>
+        <w:drawing>
+          <wp:inline distT="0" distB="0" distL="0" distR="0">
+            <wp:extent cx="2577500" cy="1449805"/>
+            <wp:effectExtent l="0" t="0" r="0" b="0"/>
+            <wp:docPr id="39" name="תמונה 39"/>
+            <wp:cNvGraphicFramePr>
+              <a:graphicFrameLocks xmlns:a="http://schemas.openxmlformats.org/drawingml/2006/main" noChangeAspect="1"/>
+            </wp:cNvGraphicFramePr>
+            <a:graphic xmlns:a="http://schemas.openxmlformats.org/drawingml/2006/main">
+              <a:graphicData uri="http://schemas.openxmlformats.org/drawingml/2006/picture">
+                <pic:pic xmlns:pic="http://schemas.openxmlformats.org/drawingml/2006/picture">
+                  <pic:nvPicPr>
+                    <pic:cNvPr id="0" name="Picture 38"/>
+                    <pic:cNvPicPr>
+                      <a:picLocks noChangeAspect="1" noChangeArrowheads="1"/>
+                    </pic:cNvPicPr>
+                  </pic:nvPicPr>
+                  <pic:blipFill>
+                    <a:blip r:embed="rId33" cstate="print">
+                      <a:extLst>
+                        <a:ext uri="{28A0092B-C50C-407E-A947-70E740481C1C}">
+                          <a14:useLocalDpi xmlns:a14="http://schemas.microsoft.com/office/drawing/2010/main" val="0"/>
+                        </a:ext>
+                      </a:extLst>
+                    </a:blip>
+                    <a:srcRect/>
+                    <a:stretch>
+                      <a:fillRect/>
+                    </a:stretch>
+                  </pic:blipFill>
+                  <pic:spPr bwMode="auto">
+                    <a:xfrm>
+                      <a:off x="0" y="0"/>
+                      <a:ext cx="2582455" cy="1452592"/>
+                    </a:xfrm>
+                    <a:prstGeom prst="rect">
+                      <a:avLst/>
+                    </a:prstGeom>
+                    <a:noFill/>
+                    <a:ln>
+                      <a:noFill/>
+                    </a:ln>
+                  </pic:spPr>
+                </pic:pic>
+              </a:graphicData>
+            </a:graphic>
+          </wp:inline>
+        </w:drawing>
+      </w:r>
+      <w:bookmarkEnd w:id="0"/>
+    </w:p>
+    <w:p>
+      <w:pPr>
+        <w:rPr>
           <w:rtl/>
         </w:rPr>
       </w:pPr>
@@ -2240,11 +2647,19 @@
           <w:rtl/>
         </w:rPr>
       </w:pPr>
-      <w:r>
-        <w:rPr>
-          <w:rFonts w:hint="cs"/>
-          <w:rtl/>
-        </w:rPr>
+    </w:p>
+    <w:p>
+      <w:pPr>
+        <w:rPr>
+          <w:rtl/>
+        </w:rPr>
+      </w:pPr>
+      <w:r>
+        <w:rPr>
+          <w:rFonts w:hint="cs"/>
+          <w:rtl/>
+        </w:rPr>
+        <w:lastRenderedPageBreak/>
         <w:t xml:space="preserve">גדול קטן 0.3 </w:t>
       </w:r>
       <w:r>
@@ -2325,7 +2740,7 @@
                     </pic:cNvPicPr>
                   </pic:nvPicPr>
                   <pic:blipFill>
-                    <a:blip r:embed="rId30" cstate="print">
+                    <a:blip r:embed="rId34" cstate="print">
                       <a:extLst>
                         <a:ext uri="{28A0092B-C50C-407E-A947-70E740481C1C}">
                           <a14:useLocalDpi xmlns:a14="http://schemas.microsoft.com/office/drawing/2010/main" val="0"/>
@@ -2381,7 +2796,7 @@
                     </pic:cNvPicPr>
                   </pic:nvPicPr>
                   <pic:blipFill>
-                    <a:blip r:embed="rId31" cstate="print">
+                    <a:blip r:embed="rId35" cstate="print">
                       <a:extLst>
                         <a:ext uri="{28A0092B-C50C-407E-A947-70E740481C1C}">
                           <a14:useLocalDpi xmlns:a14="http://schemas.microsoft.com/office/drawing/2010/main" val="0"/>
@@ -2431,7 +2846,6 @@
           <w:rFonts w:hint="cs"/>
           <w:rtl/>
         </w:rPr>
-        <w:lastRenderedPageBreak/>
         <w:t xml:space="preserve">גדול קטן 0.35 </w:t>
       </w:r>
       <w:r>
@@ -2507,7 +2921,7 @@
                     </pic:cNvPicPr>
                   </pic:nvPicPr>
                   <pic:blipFill>
-                    <a:blip r:embed="rId32" cstate="print">
+                    <a:blip r:embed="rId36" cstate="print">
                       <a:extLst>
                         <a:ext uri="{28A0092B-C50C-407E-A947-70E740481C1C}">
                           <a14:useLocalDpi xmlns:a14="http://schemas.microsoft.com/office/drawing/2010/main" val="0"/>
@@ -2563,7 +2977,7 @@
                     </pic:cNvPicPr>
                   </pic:nvPicPr>
                   <pic:blipFill>
-                    <a:blip r:embed="rId33" cstate="print">
+                    <a:blip r:embed="rId37" cstate="print">
                       <a:extLst>
                         <a:ext uri="{28A0092B-C50C-407E-A947-70E740481C1C}">
                           <a14:useLocalDpi xmlns:a14="http://schemas.microsoft.com/office/drawing/2010/main" val="0"/>
@@ -2681,7 +3095,7 @@
                     </pic:cNvPicPr>
                   </pic:nvPicPr>
                   <pic:blipFill>
-                    <a:blip r:embed="rId34" cstate="print">
+                    <a:blip r:embed="rId38" cstate="print">
                       <a:extLst>
                         <a:ext uri="{28A0092B-C50C-407E-A947-70E740481C1C}">
                           <a14:useLocalDpi xmlns:a14="http://schemas.microsoft.com/office/drawing/2010/main" val="0"/>
@@ -2737,7 +3151,7 @@
                     </pic:cNvPicPr>
                   </pic:nvPicPr>
                   <pic:blipFill>
-                    <a:blip r:embed="rId35" cstate="print">
+                    <a:blip r:embed="rId39" cstate="print">
                       <a:extLst>
                         <a:ext uri="{28A0092B-C50C-407E-A947-70E740481C1C}">
                           <a14:useLocalDpi xmlns:a14="http://schemas.microsoft.com/office/drawing/2010/main" val="0"/>
@@ -2861,7 +3275,7 @@
                     </pic:cNvPicPr>
                   </pic:nvPicPr>
                   <pic:blipFill>
-                    <a:blip r:embed="rId36" cstate="print">
+                    <a:blip r:embed="rId40" cstate="print">
                       <a:extLst>
                         <a:ext uri="{28A0092B-C50C-407E-A947-70E740481C1C}">
                           <a14:useLocalDpi xmlns:a14="http://schemas.microsoft.com/office/drawing/2010/main" val="0"/>
@@ -2917,7 +3331,7 @@
                     </pic:cNvPicPr>
                   </pic:nvPicPr>
                   <pic:blipFill>
-                    <a:blip r:embed="rId37" cstate="print">
+                    <a:blip r:embed="rId41" cstate="print">
                       <a:extLst>
                         <a:ext uri="{28A0092B-C50C-407E-A947-70E740481C1C}">
                           <a14:useLocalDpi xmlns:a14="http://schemas.microsoft.com/office/drawing/2010/main" val="0"/>

</xml_diff>

<commit_message>
add experiment 3 results
</commit_message>
<xml_diff>
--- a/Common_Image_Part_A/output/ניסויים.docx
+++ b/Common_Image_Part_A/output/ניסויים.docx
@@ -2,6 +2,26 @@
 <file path=word/document.xml><?xml version="1.0" encoding="utf-8"?>
 <w:document xmlns:wpc="http://schemas.microsoft.com/office/word/2010/wordprocessingCanvas" xmlns:cx="http://schemas.microsoft.com/office/drawing/2014/chartex" xmlns:cx1="http://schemas.microsoft.com/office/drawing/2015/9/8/chartex" xmlns:cx2="http://schemas.microsoft.com/office/drawing/2015/10/21/chartex" xmlns:cx3="http://schemas.microsoft.com/office/drawing/2016/5/9/chartex" xmlns:cx4="http://schemas.microsoft.com/office/drawing/2016/5/10/chartex" xmlns:cx5="http://schemas.microsoft.com/office/drawing/2016/5/11/chartex" xmlns:cx6="http://schemas.microsoft.com/office/drawing/2016/5/12/chartex" xmlns:cx7="http://schemas.microsoft.com/office/drawing/2016/5/13/chartex" xmlns:cx8="http://schemas.microsoft.com/office/drawing/2016/5/14/chartex" xmlns:mc="http://schemas.openxmlformats.org/markup-compatibility/2006" xmlns:aink="http://schemas.microsoft.com/office/drawing/2016/ink" xmlns:am3d="http://schemas.microsoft.com/office/drawing/2017/model3d" xmlns:o="urn:schemas-microsoft-com:office:office" xmlns:r="http://schemas.openxmlformats.org/officeDocument/2006/relationships" xmlns:m="http://schemas.openxmlformats.org/officeDocument/2006/math" xmlns:v="urn:schemas-microsoft-com:vml" xmlns:wp14="http://schemas.microsoft.com/office/word/2010/wordprocessingDrawing" xmlns:wp="http://schemas.openxmlformats.org/drawingml/2006/wordprocessingDrawing" xmlns:w10="urn:schemas-microsoft-com:office:word" xmlns:w="http://schemas.openxmlformats.org/wordprocessingml/2006/main" xmlns:w14="http://schemas.microsoft.com/office/word/2010/wordml" xmlns:w15="http://schemas.microsoft.com/office/word/2012/wordml" xmlns:w16cid="http://schemas.microsoft.com/office/word/2016/wordml/cid" xmlns:w16se="http://schemas.microsoft.com/office/word/2015/wordml/symex" xmlns:wpg="http://schemas.microsoft.com/office/word/2010/wordprocessingGroup" xmlns:wpi="http://schemas.microsoft.com/office/word/2010/wordprocessingInk" xmlns:wne="http://schemas.microsoft.com/office/word/2006/wordml" xmlns:wps="http://schemas.microsoft.com/office/word/2010/wordprocessingShape" mc:Ignorable="w14 w15 w16se w16cid wp14">
   <w:body>
+    <w:p>
+      <w:pPr>
+        <w:rPr>
+          <w:rFonts w:hint="cs"/>
+          <w:b/>
+          <w:bCs/>
+        </w:rPr>
+      </w:pPr>
+      <w:bookmarkStart w:id="0" w:name="_GoBack"/>
+      <w:r>
+        <w:rPr>
+          <w:rFonts w:hint="cs"/>
+          <w:b/>
+          <w:bCs/>
+          <w:rtl/>
+        </w:rPr>
+        <w:t>ניסוי 1</w:t>
+      </w:r>
+    </w:p>
+    <w:bookmarkEnd w:id="0"/>
     <w:p>
       <w:r>
         <w:rPr>
@@ -1691,12 +1711,16 @@
     <w:p>
       <w:pPr>
         <w:rPr>
-          <w:rtl/>
-        </w:rPr>
-      </w:pPr>
-      <w:r>
-        <w:rPr>
-          <w:rFonts w:hint="cs"/>
+          <w:b/>
+          <w:bCs/>
+          <w:rtl/>
+        </w:rPr>
+      </w:pPr>
+      <w:r>
+        <w:rPr>
+          <w:rFonts w:hint="cs"/>
+          <w:b/>
+          <w:bCs/>
           <w:rtl/>
         </w:rPr>
         <w:lastRenderedPageBreak/>
@@ -2578,7 +2602,6 @@
       <w:r>
         <w:t xml:space="preserve"> </w:t>
       </w:r>
-      <w:bookmarkStart w:id="0" w:name="_GoBack"/>
       <w:r>
         <w:rPr>
           <w:noProof/>
@@ -2632,7 +2655,6 @@
           </wp:inline>
         </w:drawing>
       </w:r>
-      <w:bookmarkEnd w:id="0"/>
     </w:p>
     <w:p>
       <w:pPr>
@@ -3249,8 +3271,7 @@
     <w:p>
       <w:pPr>
         <w:rPr>
-          <w:rFonts w:hint="cs"/>
-          <w:rtl/>
+          <w:noProof/>
         </w:rPr>
       </w:pPr>
       <w:r>
@@ -3347,6 +3368,1969 @@
                     <a:xfrm>
                       <a:off x="0" y="0"/>
                       <a:ext cx="2551725" cy="1435307"/>
+                    </a:xfrm>
+                    <a:prstGeom prst="rect">
+                      <a:avLst/>
+                    </a:prstGeom>
+                    <a:noFill/>
+                    <a:ln>
+                      <a:noFill/>
+                    </a:ln>
+                  </pic:spPr>
+                </pic:pic>
+              </a:graphicData>
+            </a:graphic>
+          </wp:inline>
+        </w:drawing>
+      </w:r>
+    </w:p>
+    <w:p>
+      <w:pPr>
+        <w:rPr>
+          <w:rtl/>
+        </w:rPr>
+      </w:pPr>
+    </w:p>
+    <w:p>
+      <w:pPr>
+        <w:rPr>
+          <w:noProof/>
+          <w:rtl/>
+        </w:rPr>
+      </w:pPr>
+    </w:p>
+    <w:p>
+      <w:pPr>
+        <w:rPr>
+          <w:rtl/>
+        </w:rPr>
+      </w:pPr>
+    </w:p>
+    <w:p>
+      <w:pPr>
+        <w:rPr>
+          <w:rtl/>
+        </w:rPr>
+      </w:pPr>
+    </w:p>
+    <w:p>
+      <w:pPr>
+        <w:rPr>
+          <w:rtl/>
+        </w:rPr>
+      </w:pPr>
+    </w:p>
+    <w:p>
+      <w:pPr>
+        <w:rPr>
+          <w:b/>
+          <w:bCs/>
+          <w:rtl/>
+        </w:rPr>
+      </w:pPr>
+      <w:r>
+        <w:rPr>
+          <w:rFonts w:hint="cs"/>
+          <w:b/>
+          <w:bCs/>
+          <w:rtl/>
+        </w:rPr>
+        <w:lastRenderedPageBreak/>
+        <w:t>ניסוי 3</w:t>
+      </w:r>
+    </w:p>
+    <w:p>
+      <w:pPr>
+        <w:rPr>
+          <w:rtl/>
+        </w:rPr>
+      </w:pPr>
+      <w:r>
+        <w:rPr>
+          <w:rFonts w:hint="cs"/>
+          <w:rtl/>
+        </w:rPr>
+        <w:t>שרת</w:t>
+      </w:r>
+    </w:p>
+    <w:p>
+      <w:pPr>
+        <w:rPr>
+          <w:rtl/>
+        </w:rPr>
+      </w:pPr>
+      <w:r>
+        <w:rPr>
+          <w:noProof/>
+        </w:rPr>
+        <w:drawing>
+          <wp:inline distT="0" distB="0" distL="0" distR="0">
+            <wp:extent cx="1738728" cy="978166"/>
+            <wp:effectExtent l="0" t="0" r="0" b="0"/>
+            <wp:docPr id="40" name="תמונה 40"/>
+            <wp:cNvGraphicFramePr>
+              <a:graphicFrameLocks xmlns:a="http://schemas.openxmlformats.org/drawingml/2006/main" noChangeAspect="1"/>
+            </wp:cNvGraphicFramePr>
+            <a:graphic xmlns:a="http://schemas.openxmlformats.org/drawingml/2006/main">
+              <a:graphicData uri="http://schemas.openxmlformats.org/drawingml/2006/picture">
+                <pic:pic xmlns:pic="http://schemas.openxmlformats.org/drawingml/2006/picture">
+                  <pic:nvPicPr>
+                    <pic:cNvPr id="0" name="Picture 40"/>
+                    <pic:cNvPicPr>
+                      <a:picLocks noChangeAspect="1" noChangeArrowheads="1"/>
+                    </pic:cNvPicPr>
+                  </pic:nvPicPr>
+                  <pic:blipFill>
+                    <a:blip r:embed="rId42" cstate="print">
+                      <a:extLst>
+                        <a:ext uri="{28A0092B-C50C-407E-A947-70E740481C1C}">
+                          <a14:useLocalDpi xmlns:a14="http://schemas.microsoft.com/office/drawing/2010/main" val="0"/>
+                        </a:ext>
+                      </a:extLst>
+                    </a:blip>
+                    <a:srcRect/>
+                    <a:stretch>
+                      <a:fillRect/>
+                    </a:stretch>
+                  </pic:blipFill>
+                  <pic:spPr bwMode="auto">
+                    <a:xfrm>
+                      <a:off x="0" y="0"/>
+                      <a:ext cx="1814166" cy="1020606"/>
+                    </a:xfrm>
+                    <a:prstGeom prst="rect">
+                      <a:avLst/>
+                    </a:prstGeom>
+                    <a:noFill/>
+                    <a:ln>
+                      <a:noFill/>
+                    </a:ln>
+                  </pic:spPr>
+                </pic:pic>
+              </a:graphicData>
+            </a:graphic>
+          </wp:inline>
+        </w:drawing>
+      </w:r>
+      <w:r>
+        <w:rPr>
+          <w:noProof/>
+        </w:rPr>
+        <w:drawing>
+          <wp:inline distT="0" distB="0" distL="0" distR="0">
+            <wp:extent cx="1746861" cy="982742"/>
+            <wp:effectExtent l="0" t="0" r="6350" b="8255"/>
+            <wp:docPr id="41" name="תמונה 41"/>
+            <wp:cNvGraphicFramePr>
+              <a:graphicFrameLocks xmlns:a="http://schemas.openxmlformats.org/drawingml/2006/main" noChangeAspect="1"/>
+            </wp:cNvGraphicFramePr>
+            <a:graphic xmlns:a="http://schemas.openxmlformats.org/drawingml/2006/main">
+              <a:graphicData uri="http://schemas.openxmlformats.org/drawingml/2006/picture">
+                <pic:pic xmlns:pic="http://schemas.openxmlformats.org/drawingml/2006/picture">
+                  <pic:nvPicPr>
+                    <pic:cNvPr id="0" name="Picture 41"/>
+                    <pic:cNvPicPr>
+                      <a:picLocks noChangeAspect="1" noChangeArrowheads="1"/>
+                    </pic:cNvPicPr>
+                  </pic:nvPicPr>
+                  <pic:blipFill>
+                    <a:blip r:embed="rId43" cstate="print">
+                      <a:extLst>
+                        <a:ext uri="{28A0092B-C50C-407E-A947-70E740481C1C}">
+                          <a14:useLocalDpi xmlns:a14="http://schemas.microsoft.com/office/drawing/2010/main" val="0"/>
+                        </a:ext>
+                      </a:extLst>
+                    </a:blip>
+                    <a:srcRect/>
+                    <a:stretch>
+                      <a:fillRect/>
+                    </a:stretch>
+                  </pic:blipFill>
+                  <pic:spPr bwMode="auto">
+                    <a:xfrm>
+                      <a:off x="0" y="0"/>
+                      <a:ext cx="1849289" cy="1040365"/>
+                    </a:xfrm>
+                    <a:prstGeom prst="rect">
+                      <a:avLst/>
+                    </a:prstGeom>
+                    <a:noFill/>
+                    <a:ln>
+                      <a:noFill/>
+                    </a:ln>
+                  </pic:spPr>
+                </pic:pic>
+              </a:graphicData>
+            </a:graphic>
+          </wp:inline>
+        </w:drawing>
+      </w:r>
+      <w:r>
+        <w:rPr>
+          <w:noProof/>
+        </w:rPr>
+        <w:drawing>
+          <wp:inline distT="0" distB="0" distL="0" distR="0">
+            <wp:extent cx="1774203" cy="998122"/>
+            <wp:effectExtent l="0" t="0" r="0" b="0"/>
+            <wp:docPr id="42" name="תמונה 42"/>
+            <wp:cNvGraphicFramePr>
+              <a:graphicFrameLocks xmlns:a="http://schemas.openxmlformats.org/drawingml/2006/main" noChangeAspect="1"/>
+            </wp:cNvGraphicFramePr>
+            <a:graphic xmlns:a="http://schemas.openxmlformats.org/drawingml/2006/main">
+              <a:graphicData uri="http://schemas.openxmlformats.org/drawingml/2006/picture">
+                <pic:pic xmlns:pic="http://schemas.openxmlformats.org/drawingml/2006/picture">
+                  <pic:nvPicPr>
+                    <pic:cNvPr id="0" name="Picture 42"/>
+                    <pic:cNvPicPr>
+                      <a:picLocks noChangeAspect="1" noChangeArrowheads="1"/>
+                    </pic:cNvPicPr>
+                  </pic:nvPicPr>
+                  <pic:blipFill>
+                    <a:blip r:embed="rId44" cstate="print">
+                      <a:extLst>
+                        <a:ext uri="{28A0092B-C50C-407E-A947-70E740481C1C}">
+                          <a14:useLocalDpi xmlns:a14="http://schemas.microsoft.com/office/drawing/2010/main" val="0"/>
+                        </a:ext>
+                      </a:extLst>
+                    </a:blip>
+                    <a:srcRect/>
+                    <a:stretch>
+                      <a:fillRect/>
+                    </a:stretch>
+                  </pic:blipFill>
+                  <pic:spPr bwMode="auto">
+                    <a:xfrm>
+                      <a:off x="0" y="0"/>
+                      <a:ext cx="1822342" cy="1025204"/>
+                    </a:xfrm>
+                    <a:prstGeom prst="rect">
+                      <a:avLst/>
+                    </a:prstGeom>
+                    <a:noFill/>
+                    <a:ln>
+                      <a:noFill/>
+                    </a:ln>
+                  </pic:spPr>
+                </pic:pic>
+              </a:graphicData>
+            </a:graphic>
+          </wp:inline>
+        </w:drawing>
+      </w:r>
+      <w:r>
+        <w:rPr>
+          <w:noProof/>
+        </w:rPr>
+        <w:drawing>
+          <wp:inline distT="0" distB="0" distL="0" distR="0">
+            <wp:extent cx="1750411" cy="984738"/>
+            <wp:effectExtent l="0" t="0" r="2540" b="6350"/>
+            <wp:docPr id="43" name="תמונה 43"/>
+            <wp:cNvGraphicFramePr>
+              <a:graphicFrameLocks xmlns:a="http://schemas.openxmlformats.org/drawingml/2006/main" noChangeAspect="1"/>
+            </wp:cNvGraphicFramePr>
+            <a:graphic xmlns:a="http://schemas.openxmlformats.org/drawingml/2006/main">
+              <a:graphicData uri="http://schemas.openxmlformats.org/drawingml/2006/picture">
+                <pic:pic xmlns:pic="http://schemas.openxmlformats.org/drawingml/2006/picture">
+                  <pic:nvPicPr>
+                    <pic:cNvPr id="0" name="Picture 43"/>
+                    <pic:cNvPicPr>
+                      <a:picLocks noChangeAspect="1" noChangeArrowheads="1"/>
+                    </pic:cNvPicPr>
+                  </pic:nvPicPr>
+                  <pic:blipFill>
+                    <a:blip r:embed="rId45" cstate="print">
+                      <a:extLst>
+                        <a:ext uri="{28A0092B-C50C-407E-A947-70E740481C1C}">
+                          <a14:useLocalDpi xmlns:a14="http://schemas.microsoft.com/office/drawing/2010/main" val="0"/>
+                        </a:ext>
+                      </a:extLst>
+                    </a:blip>
+                    <a:srcRect/>
+                    <a:stretch>
+                      <a:fillRect/>
+                    </a:stretch>
+                  </pic:blipFill>
+                  <pic:spPr bwMode="auto">
+                    <a:xfrm>
+                      <a:off x="0" y="0"/>
+                      <a:ext cx="1763900" cy="992327"/>
+                    </a:xfrm>
+                    <a:prstGeom prst="rect">
+                      <a:avLst/>
+                    </a:prstGeom>
+                    <a:noFill/>
+                    <a:ln>
+                      <a:noFill/>
+                    </a:ln>
+                  </pic:spPr>
+                </pic:pic>
+              </a:graphicData>
+            </a:graphic>
+          </wp:inline>
+        </w:drawing>
+      </w:r>
+      <w:r>
+        <w:rPr>
+          <w:noProof/>
+        </w:rPr>
+        <w:drawing>
+          <wp:inline distT="0" distB="0" distL="0" distR="0">
+            <wp:extent cx="1732182" cy="974483"/>
+            <wp:effectExtent l="0" t="0" r="1905" b="0"/>
+            <wp:docPr id="44" name="תמונה 44"/>
+            <wp:cNvGraphicFramePr>
+              <a:graphicFrameLocks xmlns:a="http://schemas.openxmlformats.org/drawingml/2006/main" noChangeAspect="1"/>
+            </wp:cNvGraphicFramePr>
+            <a:graphic xmlns:a="http://schemas.openxmlformats.org/drawingml/2006/main">
+              <a:graphicData uri="http://schemas.openxmlformats.org/drawingml/2006/picture">
+                <pic:pic xmlns:pic="http://schemas.openxmlformats.org/drawingml/2006/picture">
+                  <pic:nvPicPr>
+                    <pic:cNvPr id="0" name="Picture 44"/>
+                    <pic:cNvPicPr>
+                      <a:picLocks noChangeAspect="1" noChangeArrowheads="1"/>
+                    </pic:cNvPicPr>
+                  </pic:nvPicPr>
+                  <pic:blipFill>
+                    <a:blip r:embed="rId46" cstate="print">
+                      <a:extLst>
+                        <a:ext uri="{28A0092B-C50C-407E-A947-70E740481C1C}">
+                          <a14:useLocalDpi xmlns:a14="http://schemas.microsoft.com/office/drawing/2010/main" val="0"/>
+                        </a:ext>
+                      </a:extLst>
+                    </a:blip>
+                    <a:srcRect/>
+                    <a:stretch>
+                      <a:fillRect/>
+                    </a:stretch>
+                  </pic:blipFill>
+                  <pic:spPr bwMode="auto">
+                    <a:xfrm>
+                      <a:off x="0" y="0"/>
+                      <a:ext cx="1752225" cy="985759"/>
+                    </a:xfrm>
+                    <a:prstGeom prst="rect">
+                      <a:avLst/>
+                    </a:prstGeom>
+                    <a:noFill/>
+                    <a:ln>
+                      <a:noFill/>
+                    </a:ln>
+                  </pic:spPr>
+                </pic:pic>
+              </a:graphicData>
+            </a:graphic>
+          </wp:inline>
+        </w:drawing>
+      </w:r>
+      <w:r>
+        <w:rPr>
+          <w:noProof/>
+        </w:rPr>
+        <w:drawing>
+          <wp:inline distT="0" distB="0" distL="0" distR="0">
+            <wp:extent cx="1745203" cy="981808"/>
+            <wp:effectExtent l="0" t="0" r="7620" b="8890"/>
+            <wp:docPr id="45" name="תמונה 45"/>
+            <wp:cNvGraphicFramePr>
+              <a:graphicFrameLocks xmlns:a="http://schemas.openxmlformats.org/drawingml/2006/main" noChangeAspect="1"/>
+            </wp:cNvGraphicFramePr>
+            <a:graphic xmlns:a="http://schemas.openxmlformats.org/drawingml/2006/main">
+              <a:graphicData uri="http://schemas.openxmlformats.org/drawingml/2006/picture">
+                <pic:pic xmlns:pic="http://schemas.openxmlformats.org/drawingml/2006/picture">
+                  <pic:nvPicPr>
+                    <pic:cNvPr id="0" name="Picture 45"/>
+                    <pic:cNvPicPr>
+                      <a:picLocks noChangeAspect="1" noChangeArrowheads="1"/>
+                    </pic:cNvPicPr>
+                  </pic:nvPicPr>
+                  <pic:blipFill>
+                    <a:blip r:embed="rId47" cstate="print">
+                      <a:extLst>
+                        <a:ext uri="{28A0092B-C50C-407E-A947-70E740481C1C}">
+                          <a14:useLocalDpi xmlns:a14="http://schemas.microsoft.com/office/drawing/2010/main" val="0"/>
+                        </a:ext>
+                      </a:extLst>
+                    </a:blip>
+                    <a:srcRect/>
+                    <a:stretch>
+                      <a:fillRect/>
+                    </a:stretch>
+                  </pic:blipFill>
+                  <pic:spPr bwMode="auto">
+                    <a:xfrm>
+                      <a:off x="0" y="0"/>
+                      <a:ext cx="1765047" cy="992971"/>
+                    </a:xfrm>
+                    <a:prstGeom prst="rect">
+                      <a:avLst/>
+                    </a:prstGeom>
+                    <a:noFill/>
+                    <a:ln>
+                      <a:noFill/>
+                    </a:ln>
+                  </pic:spPr>
+                </pic:pic>
+              </a:graphicData>
+            </a:graphic>
+          </wp:inline>
+        </w:drawing>
+      </w:r>
+      <w:r>
+        <w:rPr>
+          <w:noProof/>
+        </w:rPr>
+        <w:drawing>
+          <wp:inline distT="0" distB="0" distL="0" distR="0">
+            <wp:extent cx="1747324" cy="983001"/>
+            <wp:effectExtent l="0" t="0" r="5715" b="7620"/>
+            <wp:docPr id="46" name="תמונה 46"/>
+            <wp:cNvGraphicFramePr>
+              <a:graphicFrameLocks xmlns:a="http://schemas.openxmlformats.org/drawingml/2006/main" noChangeAspect="1"/>
+            </wp:cNvGraphicFramePr>
+            <a:graphic xmlns:a="http://schemas.openxmlformats.org/drawingml/2006/main">
+              <a:graphicData uri="http://schemas.openxmlformats.org/drawingml/2006/picture">
+                <pic:pic xmlns:pic="http://schemas.openxmlformats.org/drawingml/2006/picture">
+                  <pic:nvPicPr>
+                    <pic:cNvPr id="0" name="Picture 46"/>
+                    <pic:cNvPicPr>
+                      <a:picLocks noChangeAspect="1" noChangeArrowheads="1"/>
+                    </pic:cNvPicPr>
+                  </pic:nvPicPr>
+                  <pic:blipFill>
+                    <a:blip r:embed="rId48" cstate="print">
+                      <a:extLst>
+                        <a:ext uri="{28A0092B-C50C-407E-A947-70E740481C1C}">
+                          <a14:useLocalDpi xmlns:a14="http://schemas.microsoft.com/office/drawing/2010/main" val="0"/>
+                        </a:ext>
+                      </a:extLst>
+                    </a:blip>
+                    <a:srcRect/>
+                    <a:stretch>
+                      <a:fillRect/>
+                    </a:stretch>
+                  </pic:blipFill>
+                  <pic:spPr bwMode="auto">
+                    <a:xfrm>
+                      <a:off x="0" y="0"/>
+                      <a:ext cx="1761090" cy="990746"/>
+                    </a:xfrm>
+                    <a:prstGeom prst="rect">
+                      <a:avLst/>
+                    </a:prstGeom>
+                    <a:noFill/>
+                    <a:ln>
+                      <a:noFill/>
+                    </a:ln>
+                  </pic:spPr>
+                </pic:pic>
+              </a:graphicData>
+            </a:graphic>
+          </wp:inline>
+        </w:drawing>
+      </w:r>
+      <w:r>
+        <w:rPr>
+          <w:noProof/>
+        </w:rPr>
+        <w:drawing>
+          <wp:inline distT="0" distB="0" distL="0" distR="0">
+            <wp:extent cx="1756068" cy="987921"/>
+            <wp:effectExtent l="0" t="0" r="0" b="3175"/>
+            <wp:docPr id="47" name="תמונה 47"/>
+            <wp:cNvGraphicFramePr>
+              <a:graphicFrameLocks xmlns:a="http://schemas.openxmlformats.org/drawingml/2006/main" noChangeAspect="1"/>
+            </wp:cNvGraphicFramePr>
+            <a:graphic xmlns:a="http://schemas.openxmlformats.org/drawingml/2006/main">
+              <a:graphicData uri="http://schemas.openxmlformats.org/drawingml/2006/picture">
+                <pic:pic xmlns:pic="http://schemas.openxmlformats.org/drawingml/2006/picture">
+                  <pic:nvPicPr>
+                    <pic:cNvPr id="0" name="Picture 47"/>
+                    <pic:cNvPicPr>
+                      <a:picLocks noChangeAspect="1" noChangeArrowheads="1"/>
+                    </pic:cNvPicPr>
+                  </pic:nvPicPr>
+                  <pic:blipFill>
+                    <a:blip r:embed="rId49" cstate="print">
+                      <a:extLst>
+                        <a:ext uri="{28A0092B-C50C-407E-A947-70E740481C1C}">
+                          <a14:useLocalDpi xmlns:a14="http://schemas.microsoft.com/office/drawing/2010/main" val="0"/>
+                        </a:ext>
+                      </a:extLst>
+                    </a:blip>
+                    <a:srcRect/>
+                    <a:stretch>
+                      <a:fillRect/>
+                    </a:stretch>
+                  </pic:blipFill>
+                  <pic:spPr bwMode="auto">
+                    <a:xfrm>
+                      <a:off x="0" y="0"/>
+                      <a:ext cx="1781574" cy="1002270"/>
+                    </a:xfrm>
+                    <a:prstGeom prst="rect">
+                      <a:avLst/>
+                    </a:prstGeom>
+                    <a:noFill/>
+                    <a:ln>
+                      <a:noFill/>
+                    </a:ln>
+                  </pic:spPr>
+                </pic:pic>
+              </a:graphicData>
+            </a:graphic>
+          </wp:inline>
+        </w:drawing>
+      </w:r>
+      <w:r>
+        <w:rPr>
+          <w:noProof/>
+        </w:rPr>
+        <w:drawing>
+          <wp:inline distT="0" distB="0" distL="0" distR="0">
+            <wp:extent cx="1744784" cy="981573"/>
+            <wp:effectExtent l="0" t="0" r="8255" b="9525"/>
+            <wp:docPr id="48" name="תמונה 48"/>
+            <wp:cNvGraphicFramePr>
+              <a:graphicFrameLocks xmlns:a="http://schemas.openxmlformats.org/drawingml/2006/main" noChangeAspect="1"/>
+            </wp:cNvGraphicFramePr>
+            <a:graphic xmlns:a="http://schemas.openxmlformats.org/drawingml/2006/main">
+              <a:graphicData uri="http://schemas.openxmlformats.org/drawingml/2006/picture">
+                <pic:pic xmlns:pic="http://schemas.openxmlformats.org/drawingml/2006/picture">
+                  <pic:nvPicPr>
+                    <pic:cNvPr id="0" name="Picture 48"/>
+                    <pic:cNvPicPr>
+                      <a:picLocks noChangeAspect="1" noChangeArrowheads="1"/>
+                    </pic:cNvPicPr>
+                  </pic:nvPicPr>
+                  <pic:blipFill>
+                    <a:blip r:embed="rId50" cstate="print">
+                      <a:extLst>
+                        <a:ext uri="{28A0092B-C50C-407E-A947-70E740481C1C}">
+                          <a14:useLocalDpi xmlns:a14="http://schemas.microsoft.com/office/drawing/2010/main" val="0"/>
+                        </a:ext>
+                      </a:extLst>
+                    </a:blip>
+                    <a:srcRect/>
+                    <a:stretch>
+                      <a:fillRect/>
+                    </a:stretch>
+                  </pic:blipFill>
+                  <pic:spPr bwMode="auto">
+                    <a:xfrm>
+                      <a:off x="0" y="0"/>
+                      <a:ext cx="1764462" cy="992644"/>
+                    </a:xfrm>
+                    <a:prstGeom prst="rect">
+                      <a:avLst/>
+                    </a:prstGeom>
+                    <a:noFill/>
+                    <a:ln>
+                      <a:noFill/>
+                    </a:ln>
+                  </pic:spPr>
+                </pic:pic>
+              </a:graphicData>
+            </a:graphic>
+          </wp:inline>
+        </w:drawing>
+      </w:r>
+      <w:r>
+        <w:rPr>
+          <w:noProof/>
+        </w:rPr>
+        <w:drawing>
+          <wp:inline distT="0" distB="0" distL="0" distR="0">
+            <wp:extent cx="1750411" cy="984738"/>
+            <wp:effectExtent l="0" t="0" r="2540" b="6350"/>
+            <wp:docPr id="49" name="תמונה 49"/>
+            <wp:cNvGraphicFramePr>
+              <a:graphicFrameLocks xmlns:a="http://schemas.openxmlformats.org/drawingml/2006/main" noChangeAspect="1"/>
+            </wp:cNvGraphicFramePr>
+            <a:graphic xmlns:a="http://schemas.openxmlformats.org/drawingml/2006/main">
+              <a:graphicData uri="http://schemas.openxmlformats.org/drawingml/2006/picture">
+                <pic:pic xmlns:pic="http://schemas.openxmlformats.org/drawingml/2006/picture">
+                  <pic:nvPicPr>
+                    <pic:cNvPr id="0" name="Picture 49"/>
+                    <pic:cNvPicPr>
+                      <a:picLocks noChangeAspect="1" noChangeArrowheads="1"/>
+                    </pic:cNvPicPr>
+                  </pic:nvPicPr>
+                  <pic:blipFill>
+                    <a:blip r:embed="rId51" cstate="print">
+                      <a:extLst>
+                        <a:ext uri="{28A0092B-C50C-407E-A947-70E740481C1C}">
+                          <a14:useLocalDpi xmlns:a14="http://schemas.microsoft.com/office/drawing/2010/main" val="0"/>
+                        </a:ext>
+                      </a:extLst>
+                    </a:blip>
+                    <a:srcRect/>
+                    <a:stretch>
+                      <a:fillRect/>
+                    </a:stretch>
+                  </pic:blipFill>
+                  <pic:spPr bwMode="auto">
+                    <a:xfrm>
+                      <a:off x="0" y="0"/>
+                      <a:ext cx="1770865" cy="996245"/>
+                    </a:xfrm>
+                    <a:prstGeom prst="rect">
+                      <a:avLst/>
+                    </a:prstGeom>
+                    <a:noFill/>
+                    <a:ln>
+                      <a:noFill/>
+                    </a:ln>
+                  </pic:spPr>
+                </pic:pic>
+              </a:graphicData>
+            </a:graphic>
+          </wp:inline>
+        </w:drawing>
+      </w:r>
+    </w:p>
+    <w:p>
+      <w:pPr>
+        <w:rPr>
+          <w:rtl/>
+        </w:rPr>
+      </w:pPr>
+      <w:r>
+        <w:rPr>
+          <w:rFonts w:hint="cs"/>
+          <w:rtl/>
+        </w:rPr>
+        <w:t>לקוח</w:t>
+      </w:r>
+    </w:p>
+    <w:p>
+      <w:pPr>
+        <w:rPr>
+          <w:noProof/>
+        </w:rPr>
+      </w:pPr>
+      <w:r>
+        <w:rPr>
+          <w:noProof/>
+        </w:rPr>
+        <w:drawing>
+          <wp:inline distT="0" distB="0" distL="0" distR="0">
+            <wp:extent cx="2379611" cy="1338262"/>
+            <wp:effectExtent l="0" t="0" r="1905" b="0"/>
+            <wp:docPr id="50" name="תמונה 50"/>
+            <wp:cNvGraphicFramePr>
+              <a:graphicFrameLocks xmlns:a="http://schemas.openxmlformats.org/drawingml/2006/main" noChangeAspect="1"/>
+            </wp:cNvGraphicFramePr>
+            <a:graphic xmlns:a="http://schemas.openxmlformats.org/drawingml/2006/main">
+              <a:graphicData uri="http://schemas.openxmlformats.org/drawingml/2006/picture">
+                <pic:pic xmlns:pic="http://schemas.openxmlformats.org/drawingml/2006/picture">
+                  <pic:nvPicPr>
+                    <pic:cNvPr id="0" name="Picture 50"/>
+                    <pic:cNvPicPr>
+                      <a:picLocks noChangeAspect="1" noChangeArrowheads="1"/>
+                    </pic:cNvPicPr>
+                  </pic:nvPicPr>
+                  <pic:blipFill>
+                    <a:blip r:embed="rId52" cstate="print">
+                      <a:extLst>
+                        <a:ext uri="{28A0092B-C50C-407E-A947-70E740481C1C}">
+                          <a14:useLocalDpi xmlns:a14="http://schemas.microsoft.com/office/drawing/2010/main" val="0"/>
+                        </a:ext>
+                      </a:extLst>
+                    </a:blip>
+                    <a:srcRect/>
+                    <a:stretch>
+                      <a:fillRect/>
+                    </a:stretch>
+                  </pic:blipFill>
+                  <pic:spPr bwMode="auto">
+                    <a:xfrm>
+                      <a:off x="0" y="0"/>
+                      <a:ext cx="2390524" cy="1344399"/>
+                    </a:xfrm>
+                    <a:prstGeom prst="rect">
+                      <a:avLst/>
+                    </a:prstGeom>
+                    <a:noFill/>
+                    <a:ln>
+                      <a:noFill/>
+                    </a:ln>
+                  </pic:spPr>
+                </pic:pic>
+              </a:graphicData>
+            </a:graphic>
+          </wp:inline>
+        </w:drawing>
+      </w:r>
+    </w:p>
+    <w:p>
+      <w:pPr>
+        <w:rPr>
+          <w:noProof/>
+        </w:rPr>
+      </w:pPr>
+    </w:p>
+    <w:p>
+      <w:pPr>
+        <w:rPr>
+          <w:rtl/>
+        </w:rPr>
+      </w:pPr>
+      <w:r>
+        <w:rPr>
+          <w:rFonts w:hint="cs"/>
+          <w:rtl/>
+        </w:rPr>
+        <w:t xml:space="preserve">גדול קטן 0.10 </w:t>
+      </w:r>
+      <w:r>
+        <w:rPr>
+          <w:rtl/>
+        </w:rPr>
+        <w:tab/>
+      </w:r>
+      <w:r>
+        <w:rPr>
+          <w:rtl/>
+        </w:rPr>
+        <w:tab/>
+      </w:r>
+      <w:r>
+        <w:rPr>
+          <w:rtl/>
+        </w:rPr>
+        <w:tab/>
+      </w:r>
+      <w:r>
+        <w:rPr>
+          <w:rtl/>
+        </w:rPr>
+        <w:tab/>
+      </w:r>
+      <w:r>
+        <w:rPr>
+          <w:rtl/>
+        </w:rPr>
+        <w:tab/>
+      </w:r>
+      <w:r>
+        <w:rPr>
+          <w:rtl/>
+        </w:rPr>
+        <w:tab/>
+      </w:r>
+      <w:r>
+        <w:rPr>
+          <w:rtl/>
+        </w:rPr>
+        <w:tab/>
+      </w:r>
+      <w:r>
+        <w:rPr>
+          <w:rFonts w:hint="cs"/>
+          <w:rtl/>
+        </w:rPr>
+        <w:t>קטן גדול 0.10</w:t>
+      </w:r>
+    </w:p>
+    <w:p>
+      <w:pPr>
+        <w:rPr>
+          <w:rtl/>
+        </w:rPr>
+      </w:pPr>
+      <w:r>
+        <w:rPr>
+          <w:noProof/>
+        </w:rPr>
+        <w:drawing>
+          <wp:inline distT="0" distB="0" distL="0" distR="0">
+            <wp:extent cx="2611754" cy="1469072"/>
+            <wp:effectExtent l="0" t="0" r="0" b="0"/>
+            <wp:docPr id="51" name="תמונה 51"/>
+            <wp:cNvGraphicFramePr>
+              <a:graphicFrameLocks xmlns:a="http://schemas.openxmlformats.org/drawingml/2006/main" noChangeAspect="1"/>
+            </wp:cNvGraphicFramePr>
+            <a:graphic xmlns:a="http://schemas.openxmlformats.org/drawingml/2006/main">
+              <a:graphicData uri="http://schemas.openxmlformats.org/drawingml/2006/picture">
+                <pic:pic xmlns:pic="http://schemas.openxmlformats.org/drawingml/2006/picture">
+                  <pic:nvPicPr>
+                    <pic:cNvPr id="0" name="Picture 51"/>
+                    <pic:cNvPicPr>
+                      <a:picLocks noChangeAspect="1" noChangeArrowheads="1"/>
+                    </pic:cNvPicPr>
+                  </pic:nvPicPr>
+                  <pic:blipFill>
+                    <a:blip r:embed="rId53" cstate="print">
+                      <a:extLst>
+                        <a:ext uri="{28A0092B-C50C-407E-A947-70E740481C1C}">
+                          <a14:useLocalDpi xmlns:a14="http://schemas.microsoft.com/office/drawing/2010/main" val="0"/>
+                        </a:ext>
+                      </a:extLst>
+                    </a:blip>
+                    <a:srcRect/>
+                    <a:stretch>
+                      <a:fillRect/>
+                    </a:stretch>
+                  </pic:blipFill>
+                  <pic:spPr bwMode="auto">
+                    <a:xfrm>
+                      <a:off x="0" y="0"/>
+                      <a:ext cx="2652380" cy="1491923"/>
+                    </a:xfrm>
+                    <a:prstGeom prst="rect">
+                      <a:avLst/>
+                    </a:prstGeom>
+                    <a:noFill/>
+                    <a:ln>
+                      <a:noFill/>
+                    </a:ln>
+                  </pic:spPr>
+                </pic:pic>
+              </a:graphicData>
+            </a:graphic>
+          </wp:inline>
+        </w:drawing>
+      </w:r>
+      <w:r>
+        <w:rPr>
+          <w:noProof/>
+        </w:rPr>
+        <w:drawing>
+          <wp:inline distT="0" distB="0" distL="0" distR="0">
+            <wp:extent cx="2597150" cy="1460858"/>
+            <wp:effectExtent l="0" t="0" r="0" b="6350"/>
+            <wp:docPr id="52" name="תמונה 52"/>
+            <wp:cNvGraphicFramePr>
+              <a:graphicFrameLocks xmlns:a="http://schemas.openxmlformats.org/drawingml/2006/main" noChangeAspect="1"/>
+            </wp:cNvGraphicFramePr>
+            <a:graphic xmlns:a="http://schemas.openxmlformats.org/drawingml/2006/main">
+              <a:graphicData uri="http://schemas.openxmlformats.org/drawingml/2006/picture">
+                <pic:pic xmlns:pic="http://schemas.openxmlformats.org/drawingml/2006/picture">
+                  <pic:nvPicPr>
+                    <pic:cNvPr id="0" name="Picture 53"/>
+                    <pic:cNvPicPr>
+                      <a:picLocks noChangeAspect="1" noChangeArrowheads="1"/>
+                    </pic:cNvPicPr>
+                  </pic:nvPicPr>
+                  <pic:blipFill>
+                    <a:blip r:embed="rId54" cstate="print">
+                      <a:extLst>
+                        <a:ext uri="{28A0092B-C50C-407E-A947-70E740481C1C}">
+                          <a14:useLocalDpi xmlns:a14="http://schemas.microsoft.com/office/drawing/2010/main" val="0"/>
+                        </a:ext>
+                      </a:extLst>
+                    </a:blip>
+                    <a:srcRect/>
+                    <a:stretch>
+                      <a:fillRect/>
+                    </a:stretch>
+                  </pic:blipFill>
+                  <pic:spPr bwMode="auto">
+                    <a:xfrm>
+                      <a:off x="0" y="0"/>
+                      <a:ext cx="2619250" cy="1473289"/>
+                    </a:xfrm>
+                    <a:prstGeom prst="rect">
+                      <a:avLst/>
+                    </a:prstGeom>
+                    <a:noFill/>
+                    <a:ln>
+                      <a:noFill/>
+                    </a:ln>
+                  </pic:spPr>
+                </pic:pic>
+              </a:graphicData>
+            </a:graphic>
+          </wp:inline>
+        </w:drawing>
+      </w:r>
+    </w:p>
+    <w:p>
+      <w:pPr>
+        <w:rPr>
+          <w:rtl/>
+        </w:rPr>
+      </w:pPr>
+    </w:p>
+    <w:p>
+      <w:pPr>
+        <w:rPr>
+          <w:rtl/>
+        </w:rPr>
+      </w:pPr>
+      <w:r>
+        <w:rPr>
+          <w:rFonts w:hint="cs"/>
+          <w:rtl/>
+        </w:rPr>
+        <w:lastRenderedPageBreak/>
+        <w:t xml:space="preserve">גדול קטן 0.15 </w:t>
+      </w:r>
+      <w:r>
+        <w:rPr>
+          <w:rtl/>
+        </w:rPr>
+        <w:tab/>
+      </w:r>
+      <w:r>
+        <w:rPr>
+          <w:rtl/>
+        </w:rPr>
+        <w:tab/>
+      </w:r>
+      <w:r>
+        <w:rPr>
+          <w:rtl/>
+        </w:rPr>
+        <w:tab/>
+      </w:r>
+      <w:r>
+        <w:rPr>
+          <w:rtl/>
+        </w:rPr>
+        <w:tab/>
+      </w:r>
+      <w:r>
+        <w:rPr>
+          <w:rtl/>
+        </w:rPr>
+        <w:tab/>
+      </w:r>
+      <w:r>
+        <w:rPr>
+          <w:rtl/>
+        </w:rPr>
+        <w:tab/>
+      </w:r>
+      <w:r>
+        <w:rPr>
+          <w:rtl/>
+        </w:rPr>
+        <w:tab/>
+      </w:r>
+      <w:r>
+        <w:rPr>
+          <w:rFonts w:hint="cs"/>
+          <w:rtl/>
+        </w:rPr>
+        <w:t>קטן גדול 0.15</w:t>
+      </w:r>
+    </w:p>
+    <w:p>
+      <w:pPr>
+        <w:rPr>
+          <w:rtl/>
+        </w:rPr>
+      </w:pPr>
+      <w:r>
+        <w:rPr>
+          <w:noProof/>
+        </w:rPr>
+        <w:drawing>
+          <wp:inline distT="0" distB="0" distL="0" distR="0">
+            <wp:extent cx="2600332" cy="1462647"/>
+            <wp:effectExtent l="0" t="0" r="0" b="4445"/>
+            <wp:docPr id="53" name="תמונה 53"/>
+            <wp:cNvGraphicFramePr>
+              <a:graphicFrameLocks xmlns:a="http://schemas.openxmlformats.org/drawingml/2006/main" noChangeAspect="1"/>
+            </wp:cNvGraphicFramePr>
+            <a:graphic xmlns:a="http://schemas.openxmlformats.org/drawingml/2006/main">
+              <a:graphicData uri="http://schemas.openxmlformats.org/drawingml/2006/picture">
+                <pic:pic xmlns:pic="http://schemas.openxmlformats.org/drawingml/2006/picture">
+                  <pic:nvPicPr>
+                    <pic:cNvPr id="0" name="Picture 55"/>
+                    <pic:cNvPicPr>
+                      <a:picLocks noChangeAspect="1" noChangeArrowheads="1"/>
+                    </pic:cNvPicPr>
+                  </pic:nvPicPr>
+                  <pic:blipFill>
+                    <a:blip r:embed="rId55" cstate="print">
+                      <a:extLst>
+                        <a:ext uri="{28A0092B-C50C-407E-A947-70E740481C1C}">
+                          <a14:useLocalDpi xmlns:a14="http://schemas.microsoft.com/office/drawing/2010/main" val="0"/>
+                        </a:ext>
+                      </a:extLst>
+                    </a:blip>
+                    <a:srcRect/>
+                    <a:stretch>
+                      <a:fillRect/>
+                    </a:stretch>
+                  </pic:blipFill>
+                  <pic:spPr bwMode="auto">
+                    <a:xfrm>
+                      <a:off x="0" y="0"/>
+                      <a:ext cx="2624074" cy="1476001"/>
+                    </a:xfrm>
+                    <a:prstGeom prst="rect">
+                      <a:avLst/>
+                    </a:prstGeom>
+                    <a:noFill/>
+                    <a:ln>
+                      <a:noFill/>
+                    </a:ln>
+                  </pic:spPr>
+                </pic:pic>
+              </a:graphicData>
+            </a:graphic>
+          </wp:inline>
+        </w:drawing>
+      </w:r>
+      <w:r>
+        <w:rPr>
+          <w:noProof/>
+        </w:rPr>
+        <w:drawing>
+          <wp:inline distT="0" distB="0" distL="0" distR="0">
+            <wp:extent cx="2641748" cy="1485945"/>
+            <wp:effectExtent l="0" t="0" r="6350" b="0"/>
+            <wp:docPr id="54" name="תמונה 54"/>
+            <wp:cNvGraphicFramePr>
+              <a:graphicFrameLocks xmlns:a="http://schemas.openxmlformats.org/drawingml/2006/main" noChangeAspect="1"/>
+            </wp:cNvGraphicFramePr>
+            <a:graphic xmlns:a="http://schemas.openxmlformats.org/drawingml/2006/main">
+              <a:graphicData uri="http://schemas.openxmlformats.org/drawingml/2006/picture">
+                <pic:pic xmlns:pic="http://schemas.openxmlformats.org/drawingml/2006/picture">
+                  <pic:nvPicPr>
+                    <pic:cNvPr id="0" name="Picture 57"/>
+                    <pic:cNvPicPr>
+                      <a:picLocks noChangeAspect="1" noChangeArrowheads="1"/>
+                    </pic:cNvPicPr>
+                  </pic:nvPicPr>
+                  <pic:blipFill>
+                    <a:blip r:embed="rId56" cstate="print">
+                      <a:extLst>
+                        <a:ext uri="{28A0092B-C50C-407E-A947-70E740481C1C}">
+                          <a14:useLocalDpi xmlns:a14="http://schemas.microsoft.com/office/drawing/2010/main" val="0"/>
+                        </a:ext>
+                      </a:extLst>
+                    </a:blip>
+                    <a:srcRect/>
+                    <a:stretch>
+                      <a:fillRect/>
+                    </a:stretch>
+                  </pic:blipFill>
+                  <pic:spPr bwMode="auto">
+                    <a:xfrm>
+                      <a:off x="0" y="0"/>
+                      <a:ext cx="2700467" cy="1518974"/>
+                    </a:xfrm>
+                    <a:prstGeom prst="rect">
+                      <a:avLst/>
+                    </a:prstGeom>
+                    <a:noFill/>
+                    <a:ln>
+                      <a:noFill/>
+                    </a:ln>
+                  </pic:spPr>
+                </pic:pic>
+              </a:graphicData>
+            </a:graphic>
+          </wp:inline>
+        </w:drawing>
+      </w:r>
+    </w:p>
+    <w:p>
+      <w:pPr>
+        <w:rPr>
+          <w:rtl/>
+        </w:rPr>
+      </w:pPr>
+      <w:r>
+        <w:rPr>
+          <w:rFonts w:hint="cs"/>
+          <w:rtl/>
+        </w:rPr>
+        <w:t xml:space="preserve">גדול קטן 0.25 </w:t>
+      </w:r>
+      <w:r>
+        <w:rPr>
+          <w:rtl/>
+        </w:rPr>
+        <w:tab/>
+      </w:r>
+      <w:r>
+        <w:rPr>
+          <w:rtl/>
+        </w:rPr>
+        <w:tab/>
+      </w:r>
+      <w:r>
+        <w:rPr>
+          <w:rtl/>
+        </w:rPr>
+        <w:tab/>
+      </w:r>
+      <w:r>
+        <w:rPr>
+          <w:rtl/>
+        </w:rPr>
+        <w:tab/>
+      </w:r>
+      <w:r>
+        <w:rPr>
+          <w:rtl/>
+        </w:rPr>
+        <w:tab/>
+      </w:r>
+      <w:r>
+        <w:rPr>
+          <w:rtl/>
+        </w:rPr>
+        <w:tab/>
+      </w:r>
+      <w:r>
+        <w:rPr>
+          <w:rtl/>
+        </w:rPr>
+        <w:tab/>
+      </w:r>
+      <w:r>
+        <w:rPr>
+          <w:rFonts w:hint="cs"/>
+          <w:rtl/>
+        </w:rPr>
+        <w:t>קטן גדול 0.25</w:t>
+      </w:r>
+    </w:p>
+    <w:p>
+      <w:pPr>
+        <w:rPr>
+          <w:rtl/>
+        </w:rPr>
+      </w:pPr>
+      <w:r>
+        <w:rPr>
+          <w:noProof/>
+        </w:rPr>
+        <w:drawing>
+          <wp:inline distT="0" distB="0" distL="0" distR="0">
+            <wp:extent cx="2582402" cy="1452562"/>
+            <wp:effectExtent l="0" t="0" r="8890" b="0"/>
+            <wp:docPr id="55" name="תמונה 55"/>
+            <wp:cNvGraphicFramePr>
+              <a:graphicFrameLocks xmlns:a="http://schemas.openxmlformats.org/drawingml/2006/main" noChangeAspect="1"/>
+            </wp:cNvGraphicFramePr>
+            <a:graphic xmlns:a="http://schemas.openxmlformats.org/drawingml/2006/main">
+              <a:graphicData uri="http://schemas.openxmlformats.org/drawingml/2006/picture">
+                <pic:pic xmlns:pic="http://schemas.openxmlformats.org/drawingml/2006/picture">
+                  <pic:nvPicPr>
+                    <pic:cNvPr id="0" name="Picture 59"/>
+                    <pic:cNvPicPr>
+                      <a:picLocks noChangeAspect="1" noChangeArrowheads="1"/>
+                    </pic:cNvPicPr>
+                  </pic:nvPicPr>
+                  <pic:blipFill>
+                    <a:blip r:embed="rId57" cstate="print">
+                      <a:extLst>
+                        <a:ext uri="{28A0092B-C50C-407E-A947-70E740481C1C}">
+                          <a14:useLocalDpi xmlns:a14="http://schemas.microsoft.com/office/drawing/2010/main" val="0"/>
+                        </a:ext>
+                      </a:extLst>
+                    </a:blip>
+                    <a:srcRect/>
+                    <a:stretch>
+                      <a:fillRect/>
+                    </a:stretch>
+                  </pic:blipFill>
+                  <pic:spPr bwMode="auto">
+                    <a:xfrm>
+                      <a:off x="0" y="0"/>
+                      <a:ext cx="2589750" cy="1456695"/>
+                    </a:xfrm>
+                    <a:prstGeom prst="rect">
+                      <a:avLst/>
+                    </a:prstGeom>
+                    <a:noFill/>
+                    <a:ln>
+                      <a:noFill/>
+                    </a:ln>
+                  </pic:spPr>
+                </pic:pic>
+              </a:graphicData>
+            </a:graphic>
+          </wp:inline>
+        </w:drawing>
+      </w:r>
+      <w:r>
+        <w:rPr>
+          <w:noProof/>
+        </w:rPr>
+        <w:drawing>
+          <wp:inline distT="0" distB="0" distL="0" distR="0">
+            <wp:extent cx="2586071" cy="1454626"/>
+            <wp:effectExtent l="0" t="0" r="5080" b="0"/>
+            <wp:docPr id="56" name="תמונה 56"/>
+            <wp:cNvGraphicFramePr>
+              <a:graphicFrameLocks xmlns:a="http://schemas.openxmlformats.org/drawingml/2006/main" noChangeAspect="1"/>
+            </wp:cNvGraphicFramePr>
+            <a:graphic xmlns:a="http://schemas.openxmlformats.org/drawingml/2006/main">
+              <a:graphicData uri="http://schemas.openxmlformats.org/drawingml/2006/picture">
+                <pic:pic xmlns:pic="http://schemas.openxmlformats.org/drawingml/2006/picture">
+                  <pic:nvPicPr>
+                    <pic:cNvPr id="0" name="Picture 61"/>
+                    <pic:cNvPicPr>
+                      <a:picLocks noChangeAspect="1" noChangeArrowheads="1"/>
+                    </pic:cNvPicPr>
+                  </pic:nvPicPr>
+                  <pic:blipFill>
+                    <a:blip r:embed="rId58" cstate="print">
+                      <a:extLst>
+                        <a:ext uri="{28A0092B-C50C-407E-A947-70E740481C1C}">
+                          <a14:useLocalDpi xmlns:a14="http://schemas.microsoft.com/office/drawing/2010/main" val="0"/>
+                        </a:ext>
+                      </a:extLst>
+                    </a:blip>
+                    <a:srcRect/>
+                    <a:stretch>
+                      <a:fillRect/>
+                    </a:stretch>
+                  </pic:blipFill>
+                  <pic:spPr bwMode="auto">
+                    <a:xfrm>
+                      <a:off x="0" y="0"/>
+                      <a:ext cx="2604376" cy="1464922"/>
+                    </a:xfrm>
+                    <a:prstGeom prst="rect">
+                      <a:avLst/>
+                    </a:prstGeom>
+                    <a:noFill/>
+                    <a:ln>
+                      <a:noFill/>
+                    </a:ln>
+                  </pic:spPr>
+                </pic:pic>
+              </a:graphicData>
+            </a:graphic>
+          </wp:inline>
+        </w:drawing>
+      </w:r>
+    </w:p>
+    <w:p>
+      <w:pPr>
+        <w:rPr>
+          <w:rtl/>
+        </w:rPr>
+      </w:pPr>
+      <w:r>
+        <w:rPr>
+          <w:rFonts w:hint="cs"/>
+          <w:rtl/>
+        </w:rPr>
+        <w:t xml:space="preserve">גדול קטן 0.3 </w:t>
+      </w:r>
+      <w:r>
+        <w:rPr>
+          <w:rtl/>
+        </w:rPr>
+        <w:tab/>
+      </w:r>
+      <w:r>
+        <w:rPr>
+          <w:rtl/>
+        </w:rPr>
+        <w:tab/>
+      </w:r>
+      <w:r>
+        <w:rPr>
+          <w:rtl/>
+        </w:rPr>
+        <w:tab/>
+      </w:r>
+      <w:r>
+        <w:rPr>
+          <w:rtl/>
+        </w:rPr>
+        <w:tab/>
+      </w:r>
+      <w:r>
+        <w:rPr>
+          <w:rtl/>
+        </w:rPr>
+        <w:tab/>
+      </w:r>
+      <w:r>
+        <w:rPr>
+          <w:rtl/>
+        </w:rPr>
+        <w:tab/>
+      </w:r>
+      <w:r>
+        <w:rPr>
+          <w:rtl/>
+        </w:rPr>
+        <w:tab/>
+      </w:r>
+      <w:r>
+        <w:rPr>
+          <w:rFonts w:hint="cs"/>
+          <w:rtl/>
+        </w:rPr>
+        <w:t>קטן גדול 0.3</w:t>
+      </w:r>
+    </w:p>
+    <w:p>
+      <w:pPr>
+        <w:rPr>
+          <w:rtl/>
+        </w:rPr>
+      </w:pPr>
+      <w:r>
+        <w:rPr>
+          <w:noProof/>
+        </w:rPr>
+        <w:drawing>
+          <wp:inline distT="0" distB="0" distL="0" distR="0">
+            <wp:extent cx="2637436" cy="1483518"/>
+            <wp:effectExtent l="0" t="0" r="0" b="2540"/>
+            <wp:docPr id="57" name="תמונה 57"/>
+            <wp:cNvGraphicFramePr>
+              <a:graphicFrameLocks xmlns:a="http://schemas.openxmlformats.org/drawingml/2006/main" noChangeAspect="1"/>
+            </wp:cNvGraphicFramePr>
+            <a:graphic xmlns:a="http://schemas.openxmlformats.org/drawingml/2006/main">
+              <a:graphicData uri="http://schemas.openxmlformats.org/drawingml/2006/picture">
+                <pic:pic xmlns:pic="http://schemas.openxmlformats.org/drawingml/2006/picture">
+                  <pic:nvPicPr>
+                    <pic:cNvPr id="0" name="Picture 63"/>
+                    <pic:cNvPicPr>
+                      <a:picLocks noChangeAspect="1" noChangeArrowheads="1"/>
+                    </pic:cNvPicPr>
+                  </pic:nvPicPr>
+                  <pic:blipFill>
+                    <a:blip r:embed="rId59" cstate="print">
+                      <a:extLst>
+                        <a:ext uri="{28A0092B-C50C-407E-A947-70E740481C1C}">
+                          <a14:useLocalDpi xmlns:a14="http://schemas.microsoft.com/office/drawing/2010/main" val="0"/>
+                        </a:ext>
+                      </a:extLst>
+                    </a:blip>
+                    <a:srcRect/>
+                    <a:stretch>
+                      <a:fillRect/>
+                    </a:stretch>
+                  </pic:blipFill>
+                  <pic:spPr bwMode="auto">
+                    <a:xfrm>
+                      <a:off x="0" y="0"/>
+                      <a:ext cx="2643431" cy="1486890"/>
+                    </a:xfrm>
+                    <a:prstGeom prst="rect">
+                      <a:avLst/>
+                    </a:prstGeom>
+                    <a:noFill/>
+                    <a:ln>
+                      <a:noFill/>
+                    </a:ln>
+                  </pic:spPr>
+                </pic:pic>
+              </a:graphicData>
+            </a:graphic>
+          </wp:inline>
+        </w:drawing>
+      </w:r>
+      <w:r>
+        <w:rPr>
+          <w:noProof/>
+        </w:rPr>
+        <w:drawing>
+          <wp:inline distT="0" distB="0" distL="0" distR="0">
+            <wp:extent cx="2585788" cy="1454467"/>
+            <wp:effectExtent l="0" t="0" r="5080" b="0"/>
+            <wp:docPr id="58" name="תמונה 58"/>
+            <wp:cNvGraphicFramePr>
+              <a:graphicFrameLocks xmlns:a="http://schemas.openxmlformats.org/drawingml/2006/main" noChangeAspect="1"/>
+            </wp:cNvGraphicFramePr>
+            <a:graphic xmlns:a="http://schemas.openxmlformats.org/drawingml/2006/main">
+              <a:graphicData uri="http://schemas.openxmlformats.org/drawingml/2006/picture">
+                <pic:pic xmlns:pic="http://schemas.openxmlformats.org/drawingml/2006/picture">
+                  <pic:nvPicPr>
+                    <pic:cNvPr id="0" name="Picture 65"/>
+                    <pic:cNvPicPr>
+                      <a:picLocks noChangeAspect="1" noChangeArrowheads="1"/>
+                    </pic:cNvPicPr>
+                  </pic:nvPicPr>
+                  <pic:blipFill>
+                    <a:blip r:embed="rId60" cstate="print">
+                      <a:extLst>
+                        <a:ext uri="{28A0092B-C50C-407E-A947-70E740481C1C}">
+                          <a14:useLocalDpi xmlns:a14="http://schemas.microsoft.com/office/drawing/2010/main" val="0"/>
+                        </a:ext>
+                      </a:extLst>
+                    </a:blip>
+                    <a:srcRect/>
+                    <a:stretch>
+                      <a:fillRect/>
+                    </a:stretch>
+                  </pic:blipFill>
+                  <pic:spPr bwMode="auto">
+                    <a:xfrm>
+                      <a:off x="0" y="0"/>
+                      <a:ext cx="2610274" cy="1468240"/>
+                    </a:xfrm>
+                    <a:prstGeom prst="rect">
+                      <a:avLst/>
+                    </a:prstGeom>
+                    <a:noFill/>
+                    <a:ln>
+                      <a:noFill/>
+                    </a:ln>
+                  </pic:spPr>
+                </pic:pic>
+              </a:graphicData>
+            </a:graphic>
+          </wp:inline>
+        </w:drawing>
+      </w:r>
+    </w:p>
+    <w:p>
+      <w:pPr>
+        <w:rPr>
+          <w:rtl/>
+        </w:rPr>
+      </w:pPr>
+      <w:r>
+        <w:rPr>
+          <w:rFonts w:hint="cs"/>
+          <w:rtl/>
+        </w:rPr>
+        <w:t xml:space="preserve">גדול קטן 0.35 </w:t>
+      </w:r>
+      <w:r>
+        <w:rPr>
+          <w:rtl/>
+        </w:rPr>
+        <w:tab/>
+      </w:r>
+      <w:r>
+        <w:rPr>
+          <w:rtl/>
+        </w:rPr>
+        <w:tab/>
+      </w:r>
+      <w:r>
+        <w:rPr>
+          <w:rtl/>
+        </w:rPr>
+        <w:tab/>
+      </w:r>
+      <w:r>
+        <w:rPr>
+          <w:rtl/>
+        </w:rPr>
+        <w:tab/>
+      </w:r>
+      <w:r>
+        <w:rPr>
+          <w:rtl/>
+        </w:rPr>
+        <w:tab/>
+      </w:r>
+      <w:r>
+        <w:rPr>
+          <w:rtl/>
+        </w:rPr>
+        <w:tab/>
+      </w:r>
+      <w:r>
+        <w:rPr>
+          <w:rtl/>
+        </w:rPr>
+        <w:tab/>
+      </w:r>
+      <w:r>
+        <w:rPr>
+          <w:rFonts w:hint="cs"/>
+          <w:rtl/>
+        </w:rPr>
+        <w:t>קטן גדול 0.35</w:t>
+      </w:r>
+    </w:p>
+    <w:p>
+      <w:pPr>
+        <w:rPr>
+          <w:rtl/>
+        </w:rPr>
+      </w:pPr>
+      <w:r>
+        <w:rPr>
+          <w:noProof/>
+        </w:rPr>
+        <w:drawing>
+          <wp:inline distT="0" distB="0" distL="0" distR="0">
+            <wp:extent cx="2624737" cy="1476375"/>
+            <wp:effectExtent l="0" t="0" r="4445" b="0"/>
+            <wp:docPr id="59" name="תמונה 59"/>
+            <wp:cNvGraphicFramePr>
+              <a:graphicFrameLocks xmlns:a="http://schemas.openxmlformats.org/drawingml/2006/main" noChangeAspect="1"/>
+            </wp:cNvGraphicFramePr>
+            <a:graphic xmlns:a="http://schemas.openxmlformats.org/drawingml/2006/main">
+              <a:graphicData uri="http://schemas.openxmlformats.org/drawingml/2006/picture">
+                <pic:pic xmlns:pic="http://schemas.openxmlformats.org/drawingml/2006/picture">
+                  <pic:nvPicPr>
+                    <pic:cNvPr id="0" name="Picture 67"/>
+                    <pic:cNvPicPr>
+                      <a:picLocks noChangeAspect="1" noChangeArrowheads="1"/>
+                    </pic:cNvPicPr>
+                  </pic:nvPicPr>
+                  <pic:blipFill>
+                    <a:blip r:embed="rId61" cstate="print">
+                      <a:extLst>
+                        <a:ext uri="{28A0092B-C50C-407E-A947-70E740481C1C}">
+                          <a14:useLocalDpi xmlns:a14="http://schemas.microsoft.com/office/drawing/2010/main" val="0"/>
+                        </a:ext>
+                      </a:extLst>
+                    </a:blip>
+                    <a:srcRect/>
+                    <a:stretch>
+                      <a:fillRect/>
+                    </a:stretch>
+                  </pic:blipFill>
+                  <pic:spPr bwMode="auto">
+                    <a:xfrm>
+                      <a:off x="0" y="0"/>
+                      <a:ext cx="2631881" cy="1480393"/>
+                    </a:xfrm>
+                    <a:prstGeom prst="rect">
+                      <a:avLst/>
+                    </a:prstGeom>
+                    <a:noFill/>
+                    <a:ln>
+                      <a:noFill/>
+                    </a:ln>
+                  </pic:spPr>
+                </pic:pic>
+              </a:graphicData>
+            </a:graphic>
+          </wp:inline>
+        </w:drawing>
+      </w:r>
+      <w:r>
+        <w:rPr>
+          <w:noProof/>
+        </w:rPr>
+        <w:drawing>
+          <wp:inline distT="0" distB="0" distL="0" distR="0">
+            <wp:extent cx="2607487" cy="1466673"/>
+            <wp:effectExtent l="0" t="0" r="2540" b="635"/>
+            <wp:docPr id="60" name="תמונה 60"/>
+            <wp:cNvGraphicFramePr>
+              <a:graphicFrameLocks xmlns:a="http://schemas.openxmlformats.org/drawingml/2006/main" noChangeAspect="1"/>
+            </wp:cNvGraphicFramePr>
+            <a:graphic xmlns:a="http://schemas.openxmlformats.org/drawingml/2006/main">
+              <a:graphicData uri="http://schemas.openxmlformats.org/drawingml/2006/picture">
+                <pic:pic xmlns:pic="http://schemas.openxmlformats.org/drawingml/2006/picture">
+                  <pic:nvPicPr>
+                    <pic:cNvPr id="0" name="Picture 69"/>
+                    <pic:cNvPicPr>
+                      <a:picLocks noChangeAspect="1" noChangeArrowheads="1"/>
+                    </pic:cNvPicPr>
+                  </pic:nvPicPr>
+                  <pic:blipFill>
+                    <a:blip r:embed="rId62" cstate="print">
+                      <a:extLst>
+                        <a:ext uri="{28A0092B-C50C-407E-A947-70E740481C1C}">
+                          <a14:useLocalDpi xmlns:a14="http://schemas.microsoft.com/office/drawing/2010/main" val="0"/>
+                        </a:ext>
+                      </a:extLst>
+                    </a:blip>
+                    <a:srcRect/>
+                    <a:stretch>
+                      <a:fillRect/>
+                    </a:stretch>
+                  </pic:blipFill>
+                  <pic:spPr bwMode="auto">
+                    <a:xfrm>
+                      <a:off x="0" y="0"/>
+                      <a:ext cx="2622433" cy="1475080"/>
+                    </a:xfrm>
+                    <a:prstGeom prst="rect">
+                      <a:avLst/>
+                    </a:prstGeom>
+                    <a:noFill/>
+                    <a:ln>
+                      <a:noFill/>
+                    </a:ln>
+                  </pic:spPr>
+                </pic:pic>
+              </a:graphicData>
+            </a:graphic>
+          </wp:inline>
+        </w:drawing>
+      </w:r>
+    </w:p>
+    <w:p>
+      <w:pPr>
+        <w:rPr>
+          <w:rtl/>
+        </w:rPr>
+      </w:pPr>
+    </w:p>
+    <w:p>
+      <w:pPr>
+        <w:rPr>
+          <w:rtl/>
+        </w:rPr>
+      </w:pPr>
+    </w:p>
+    <w:p>
+      <w:pPr>
+        <w:rPr>
+          <w:rtl/>
+        </w:rPr>
+      </w:pPr>
+    </w:p>
+    <w:p>
+      <w:pPr>
+        <w:rPr>
+          <w:rtl/>
+        </w:rPr>
+      </w:pPr>
+    </w:p>
+    <w:p>
+      <w:pPr>
+        <w:rPr>
+          <w:rtl/>
+        </w:rPr>
+      </w:pPr>
+    </w:p>
+    <w:p>
+      <w:pPr>
+        <w:rPr>
+          <w:rtl/>
+        </w:rPr>
+      </w:pPr>
+      <w:r>
+        <w:rPr>
+          <w:rFonts w:hint="cs"/>
+          <w:rtl/>
+        </w:rPr>
+        <w:lastRenderedPageBreak/>
+        <w:t xml:space="preserve">גדול קטן 0.45 </w:t>
+      </w:r>
+      <w:r>
+        <w:rPr>
+          <w:rtl/>
+        </w:rPr>
+        <w:tab/>
+      </w:r>
+      <w:r>
+        <w:rPr>
+          <w:rtl/>
+        </w:rPr>
+        <w:tab/>
+      </w:r>
+      <w:r>
+        <w:rPr>
+          <w:rtl/>
+        </w:rPr>
+        <w:tab/>
+      </w:r>
+      <w:r>
+        <w:rPr>
+          <w:rtl/>
+        </w:rPr>
+        <w:tab/>
+      </w:r>
+      <w:r>
+        <w:rPr>
+          <w:rtl/>
+        </w:rPr>
+        <w:tab/>
+      </w:r>
+      <w:r>
+        <w:rPr>
+          <w:rtl/>
+        </w:rPr>
+        <w:tab/>
+      </w:r>
+      <w:r>
+        <w:rPr>
+          <w:rtl/>
+        </w:rPr>
+        <w:tab/>
+      </w:r>
+      <w:r>
+        <w:rPr>
+          <w:rFonts w:hint="cs"/>
+          <w:rtl/>
+        </w:rPr>
+        <w:t>קטן גדול 0.45</w:t>
+      </w:r>
+    </w:p>
+    <w:p>
+      <w:pPr>
+        <w:rPr>
+          <w:rtl/>
+        </w:rPr>
+      </w:pPr>
+      <w:r>
+        <w:rPr>
+          <w:noProof/>
+        </w:rPr>
+        <w:drawing>
+          <wp:inline distT="0" distB="0" distL="0" distR="0">
+            <wp:extent cx="2613343" cy="1469966"/>
+            <wp:effectExtent l="0" t="0" r="0" b="0"/>
+            <wp:docPr id="61" name="תמונה 61"/>
+            <wp:cNvGraphicFramePr>
+              <a:graphicFrameLocks xmlns:a="http://schemas.openxmlformats.org/drawingml/2006/main" noChangeAspect="1"/>
+            </wp:cNvGraphicFramePr>
+            <a:graphic xmlns:a="http://schemas.openxmlformats.org/drawingml/2006/main">
+              <a:graphicData uri="http://schemas.openxmlformats.org/drawingml/2006/picture">
+                <pic:pic xmlns:pic="http://schemas.openxmlformats.org/drawingml/2006/picture">
+                  <pic:nvPicPr>
+                    <pic:cNvPr id="0" name="Picture 71"/>
+                    <pic:cNvPicPr>
+                      <a:picLocks noChangeAspect="1" noChangeArrowheads="1"/>
+                    </pic:cNvPicPr>
+                  </pic:nvPicPr>
+                  <pic:blipFill>
+                    <a:blip r:embed="rId63" cstate="print">
+                      <a:extLst>
+                        <a:ext uri="{28A0092B-C50C-407E-A947-70E740481C1C}">
+                          <a14:useLocalDpi xmlns:a14="http://schemas.microsoft.com/office/drawing/2010/main" val="0"/>
+                        </a:ext>
+                      </a:extLst>
+                    </a:blip>
+                    <a:srcRect/>
+                    <a:stretch>
+                      <a:fillRect/>
+                    </a:stretch>
+                  </pic:blipFill>
+                  <pic:spPr bwMode="auto">
+                    <a:xfrm>
+                      <a:off x="0" y="0"/>
+                      <a:ext cx="2627464" cy="1477909"/>
+                    </a:xfrm>
+                    <a:prstGeom prst="rect">
+                      <a:avLst/>
+                    </a:prstGeom>
+                    <a:noFill/>
+                    <a:ln>
+                      <a:noFill/>
+                    </a:ln>
+                  </pic:spPr>
+                </pic:pic>
+              </a:graphicData>
+            </a:graphic>
+          </wp:inline>
+        </w:drawing>
+      </w:r>
+      <w:r>
+        <w:rPr>
+          <w:noProof/>
+        </w:rPr>
+        <w:drawing>
+          <wp:inline distT="0" distB="0" distL="0" distR="0">
+            <wp:extent cx="2578735" cy="1450500"/>
+            <wp:effectExtent l="0" t="0" r="0" b="0"/>
+            <wp:docPr id="62" name="תמונה 62"/>
+            <wp:cNvGraphicFramePr>
+              <a:graphicFrameLocks xmlns:a="http://schemas.openxmlformats.org/drawingml/2006/main" noChangeAspect="1"/>
+            </wp:cNvGraphicFramePr>
+            <a:graphic xmlns:a="http://schemas.openxmlformats.org/drawingml/2006/main">
+              <a:graphicData uri="http://schemas.openxmlformats.org/drawingml/2006/picture">
+                <pic:pic xmlns:pic="http://schemas.openxmlformats.org/drawingml/2006/picture">
+                  <pic:nvPicPr>
+                    <pic:cNvPr id="0" name="Picture 73"/>
+                    <pic:cNvPicPr>
+                      <a:picLocks noChangeAspect="1" noChangeArrowheads="1"/>
+                    </pic:cNvPicPr>
+                  </pic:nvPicPr>
+                  <pic:blipFill>
+                    <a:blip r:embed="rId64" cstate="print">
+                      <a:extLst>
+                        <a:ext uri="{28A0092B-C50C-407E-A947-70E740481C1C}">
+                          <a14:useLocalDpi xmlns:a14="http://schemas.microsoft.com/office/drawing/2010/main" val="0"/>
+                        </a:ext>
+                      </a:extLst>
+                    </a:blip>
+                    <a:srcRect/>
+                    <a:stretch>
+                      <a:fillRect/>
+                    </a:stretch>
+                  </pic:blipFill>
+                  <pic:spPr bwMode="auto">
+                    <a:xfrm>
+                      <a:off x="0" y="0"/>
+                      <a:ext cx="2590385" cy="1457053"/>
+                    </a:xfrm>
+                    <a:prstGeom prst="rect">
+                      <a:avLst/>
+                    </a:prstGeom>
+                    <a:noFill/>
+                    <a:ln>
+                      <a:noFill/>
+                    </a:ln>
+                  </pic:spPr>
+                </pic:pic>
+              </a:graphicData>
+            </a:graphic>
+          </wp:inline>
+        </w:drawing>
+      </w:r>
+    </w:p>
+    <w:p>
+      <w:pPr>
+        <w:rPr>
+          <w:rtl/>
+        </w:rPr>
+      </w:pPr>
+      <w:r>
+        <w:rPr>
+          <w:rFonts w:hint="cs"/>
+          <w:rtl/>
+        </w:rPr>
+        <w:t xml:space="preserve">גדול קטן 0.55 </w:t>
+      </w:r>
+      <w:r>
+        <w:rPr>
+          <w:rtl/>
+        </w:rPr>
+        <w:tab/>
+      </w:r>
+      <w:r>
+        <w:rPr>
+          <w:rtl/>
+        </w:rPr>
+        <w:tab/>
+      </w:r>
+      <w:r>
+        <w:rPr>
+          <w:rtl/>
+        </w:rPr>
+        <w:tab/>
+      </w:r>
+      <w:r>
+        <w:rPr>
+          <w:rtl/>
+        </w:rPr>
+        <w:tab/>
+      </w:r>
+      <w:r>
+        <w:rPr>
+          <w:rtl/>
+        </w:rPr>
+        <w:tab/>
+      </w:r>
+      <w:r>
+        <w:rPr>
+          <w:rtl/>
+        </w:rPr>
+        <w:tab/>
+      </w:r>
+      <w:r>
+        <w:rPr>
+          <w:rtl/>
+        </w:rPr>
+        <w:tab/>
+      </w:r>
+      <w:r>
+        <w:rPr>
+          <w:rFonts w:hint="cs"/>
+          <w:rtl/>
+        </w:rPr>
+        <w:t>קטן גדול 0.55</w:t>
+      </w:r>
+    </w:p>
+    <w:p>
+      <w:pPr>
+        <w:rPr>
+          <w:rFonts w:hint="cs"/>
+        </w:rPr>
+      </w:pPr>
+      <w:r>
+        <w:rPr>
+          <w:noProof/>
+        </w:rPr>
+        <w:drawing>
+          <wp:inline distT="0" distB="0" distL="0" distR="0">
+            <wp:extent cx="2645622" cy="1488122"/>
+            <wp:effectExtent l="0" t="0" r="2540" b="0"/>
+            <wp:docPr id="63" name="תמונה 63"/>
+            <wp:cNvGraphicFramePr>
+              <a:graphicFrameLocks xmlns:a="http://schemas.openxmlformats.org/drawingml/2006/main" noChangeAspect="1"/>
+            </wp:cNvGraphicFramePr>
+            <a:graphic xmlns:a="http://schemas.openxmlformats.org/drawingml/2006/main">
+              <a:graphicData uri="http://schemas.openxmlformats.org/drawingml/2006/picture">
+                <pic:pic xmlns:pic="http://schemas.openxmlformats.org/drawingml/2006/picture">
+                  <pic:nvPicPr>
+                    <pic:cNvPr id="0" name="Picture 75"/>
+                    <pic:cNvPicPr>
+                      <a:picLocks noChangeAspect="1" noChangeArrowheads="1"/>
+                    </pic:cNvPicPr>
+                  </pic:nvPicPr>
+                  <pic:blipFill>
+                    <a:blip r:embed="rId65" cstate="print">
+                      <a:extLst>
+                        <a:ext uri="{28A0092B-C50C-407E-A947-70E740481C1C}">
+                          <a14:useLocalDpi xmlns:a14="http://schemas.microsoft.com/office/drawing/2010/main" val="0"/>
+                        </a:ext>
+                      </a:extLst>
+                    </a:blip>
+                    <a:srcRect/>
+                    <a:stretch>
+                      <a:fillRect/>
+                    </a:stretch>
+                  </pic:blipFill>
+                  <pic:spPr bwMode="auto">
+                    <a:xfrm>
+                      <a:off x="0" y="0"/>
+                      <a:ext cx="2666151" cy="1499669"/>
+                    </a:xfrm>
+                    <a:prstGeom prst="rect">
+                      <a:avLst/>
+                    </a:prstGeom>
+                    <a:noFill/>
+                    <a:ln>
+                      <a:noFill/>
+                    </a:ln>
+                  </pic:spPr>
+                </pic:pic>
+              </a:graphicData>
+            </a:graphic>
+          </wp:inline>
+        </w:drawing>
+      </w:r>
+      <w:r>
+        <w:rPr>
+          <w:noProof/>
+        </w:rPr>
+        <w:drawing>
+          <wp:inline distT="0" distB="0" distL="0" distR="0">
+            <wp:extent cx="2584662" cy="1453833"/>
+            <wp:effectExtent l="0" t="0" r="6350" b="0"/>
+            <wp:docPr id="64" name="תמונה 64"/>
+            <wp:cNvGraphicFramePr>
+              <a:graphicFrameLocks xmlns:a="http://schemas.openxmlformats.org/drawingml/2006/main" noChangeAspect="1"/>
+            </wp:cNvGraphicFramePr>
+            <a:graphic xmlns:a="http://schemas.openxmlformats.org/drawingml/2006/main">
+              <a:graphicData uri="http://schemas.openxmlformats.org/drawingml/2006/picture">
+                <pic:pic xmlns:pic="http://schemas.openxmlformats.org/drawingml/2006/picture">
+                  <pic:nvPicPr>
+                    <pic:cNvPr id="0" name="Picture 77"/>
+                    <pic:cNvPicPr>
+                      <a:picLocks noChangeAspect="1" noChangeArrowheads="1"/>
+                    </pic:cNvPicPr>
+                  </pic:nvPicPr>
+                  <pic:blipFill>
+                    <a:blip r:embed="rId66" cstate="print">
+                      <a:extLst>
+                        <a:ext uri="{28A0092B-C50C-407E-A947-70E740481C1C}">
+                          <a14:useLocalDpi xmlns:a14="http://schemas.microsoft.com/office/drawing/2010/main" val="0"/>
+                        </a:ext>
+                      </a:extLst>
+                    </a:blip>
+                    <a:srcRect/>
+                    <a:stretch>
+                      <a:fillRect/>
+                    </a:stretch>
+                  </pic:blipFill>
+                  <pic:spPr bwMode="auto">
+                    <a:xfrm>
+                      <a:off x="0" y="0"/>
+                      <a:ext cx="2619353" cy="1473346"/>
                     </a:xfrm>
                     <a:prstGeom prst="rect">
                       <a:avLst/>

</xml_diff>